<commit_message>
Updated content for Git Github LinkedIn Learning.docx And Added gitdiffdemofile.html to showcase git diff --color-words cmd n git show commitno --color-words git diff commitnotobecompare1..commitnotobecompare1 --color-words
</commit_message>
<xml_diff>
--- a/Git Github LinkedIn Learning.docx
+++ b/Git Github LinkedIn Learning.docx
@@ -4161,6 +4161,26 @@
     </w:p>
     <w:p>
       <w:pPr>
+        <w:ind w:left="1440"/>
+        <w:rPr>
+          <w:noProof/>
+        </w:rPr>
+      </w:pPr>
+      <w:r>
+        <w:rPr>
+          <w:highlight w:val="yellow"/>
+        </w:rPr>
+        <w:t xml:space="preserve">Git diff </w:t>
+      </w:r>
+      <w:r>
+        <w:rPr>
+          <w:highlight w:val="yellow"/>
+        </w:rPr>
+        <w:t>–color-words will highlight only the changed content(red color=removed content, n green color=added or modified content) n not the whole content in red n green color.</w:t>
+      </w:r>
+    </w:p>
+    <w:p>
+      <w:pPr>
         <w:rPr>
           <w:noProof/>
         </w:rPr>
@@ -4288,6 +4308,7 @@
         <w:rPr>
           <w:noProof/>
         </w:rPr>
+        <w:lastRenderedPageBreak/>
         <w:t>So to compare the changes between pwd file changes n staging area file write git diff</w:t>
       </w:r>
     </w:p>
@@ -4328,7 +4349,6 @@
         <w:rPr>
           <w:noProof/>
         </w:rPr>
-        <w:lastRenderedPageBreak/>
         <w:t xml:space="preserve">Notepad &lt;&lt;filename.ext&gt;&gt;:will open a notepad n will </w:t>
       </w:r>
       <w:r>
@@ -4517,7 +4537,39 @@
     </w:p>
     <w:p>
       <w:r>
-        <w:t>To add this delete file change in git repo,we need to commit this change by using below cmd:</w:t>
+        <w:t xml:space="preserve">To add </w:t>
+      </w:r>
+      <w:proofErr w:type="gramStart"/>
+      <w:r>
+        <w:t>this</w:t>
+      </w:r>
+      <w:proofErr w:type="gramEnd"/>
+      <w:r>
+        <w:t xml:space="preserve"> delete file change in </w:t>
+      </w:r>
+      <w:proofErr w:type="spellStart"/>
+      <w:r>
+        <w:t>git</w:t>
+      </w:r>
+      <w:proofErr w:type="spellEnd"/>
+      <w:r>
+        <w:t xml:space="preserve"> </w:t>
+      </w:r>
+      <w:proofErr w:type="spellStart"/>
+      <w:r>
+        <w:t>repo,we</w:t>
+      </w:r>
+      <w:proofErr w:type="spellEnd"/>
+      <w:r>
+        <w:t xml:space="preserve"> need to commit this change by using below </w:t>
+      </w:r>
+      <w:proofErr w:type="spellStart"/>
+      <w:r>
+        <w:t>cmd</w:t>
+      </w:r>
+      <w:proofErr w:type="spellEnd"/>
+      <w:r>
+        <w:t>:</w:t>
       </w:r>
     </w:p>
     <w:p>
@@ -4528,7 +4580,15 @@
       </w:pPr>
       <w:r>
         <w:lastRenderedPageBreak/>
-        <w:t>Git commit -m “commit_msg”</w:t>
+        <w:t>Git commit -m “</w:t>
+      </w:r>
+      <w:proofErr w:type="spellStart"/>
+      <w:r>
+        <w:t>commit_msg</w:t>
+      </w:r>
+      <w:proofErr w:type="spellEnd"/>
+      <w:r>
+        <w:t>”</w:t>
       </w:r>
       <w:r>
         <w:rPr>
@@ -4586,7 +4646,384 @@
         </w:numPr>
       </w:pPr>
       <w:r>
-        <w:t>Git mv &lt;&lt;filename to be renamed&gt;&gt; &lt;&lt;New filename&gt;&gt;:this command is used to rename the files.move or rename are same only becoz in rename we are renaming the file so indirectly the path will change for that file + in move we are moving a file from one place to another so directly it changes the path of the file.so we can use this command for moving n renaming the file.</w:t>
+        <w:t xml:space="preserve">Git mv &lt;&lt;filename to be renamed&gt;&gt; &lt;&lt;New filename&gt;&gt;:this command is used to rename the </w:t>
+      </w:r>
+      <w:proofErr w:type="spellStart"/>
+      <w:r>
+        <w:t>files.move</w:t>
+      </w:r>
+      <w:proofErr w:type="spellEnd"/>
+      <w:r>
+        <w:t xml:space="preserve"> or rename are same only </w:t>
+      </w:r>
+      <w:proofErr w:type="spellStart"/>
+      <w:r>
+        <w:t>becoz</w:t>
+      </w:r>
+      <w:proofErr w:type="spellEnd"/>
+      <w:r>
+        <w:t xml:space="preserve"> in rename we are renaming the file so indirectly the path will change for that file + in move we are moving a file from one place to another so directly it changes the path of the file.so we can use this command for moving n renaming the file.</w:t>
+      </w:r>
+    </w:p>
+    <w:p>
+      <w:pPr>
+        <w:pStyle w:val="ListParagraph"/>
+      </w:pPr>
+      <w:r>
+        <w:rPr>
+          <w:noProof/>
+        </w:rPr>
+        <w:drawing>
+          <wp:inline distT="0" distB="0" distL="0" distR="0" wp14:anchorId="41716CFC" wp14:editId="58689D81">
+            <wp:extent cx="5943600" cy="1156970"/>
+            <wp:effectExtent l="0" t="0" r="0" b="5080"/>
+            <wp:docPr id="45" name="Picture 45"/>
+            <wp:cNvGraphicFramePr>
+              <a:graphicFrameLocks xmlns:a="http://schemas.openxmlformats.org/drawingml/2006/main" noChangeAspect="1"/>
+            </wp:cNvGraphicFramePr>
+            <a:graphic xmlns:a="http://schemas.openxmlformats.org/drawingml/2006/main">
+              <a:graphicData uri="http://schemas.openxmlformats.org/drawingml/2006/picture">
+                <pic:pic xmlns:pic="http://schemas.openxmlformats.org/drawingml/2006/picture">
+                  <pic:nvPicPr>
+                    <pic:cNvPr id="1" name=""/>
+                    <pic:cNvPicPr/>
+                  </pic:nvPicPr>
+                  <pic:blipFill>
+                    <a:blip r:embed="rId51"/>
+                    <a:stretch>
+                      <a:fillRect/>
+                    </a:stretch>
+                  </pic:blipFill>
+                  <pic:spPr>
+                    <a:xfrm>
+                      <a:off x="0" y="0"/>
+                      <a:ext cx="5943600" cy="1156970"/>
+                    </a:xfrm>
+                    <a:prstGeom prst="rect">
+                      <a:avLst/>
+                    </a:prstGeom>
+                  </pic:spPr>
+                </pic:pic>
+              </a:graphicData>
+            </a:graphic>
+          </wp:inline>
+        </w:drawing>
+      </w:r>
+    </w:p>
+    <w:p>
+      <w:pPr>
+        <w:pStyle w:val="ListParagraph"/>
+      </w:pPr>
+      <w:r>
+        <w:t>Renaming the file</w:t>
+      </w:r>
+    </w:p>
+    <w:p>
+      <w:pPr>
+        <w:pStyle w:val="ListParagraph"/>
+      </w:pPr>
+    </w:p>
+    <w:p>
+      <w:pPr>
+        <w:pStyle w:val="ListParagraph"/>
+      </w:pPr>
+      <w:r>
+        <w:rPr>
+          <w:noProof/>
+        </w:rPr>
+        <w:drawing>
+          <wp:inline distT="0" distB="0" distL="0" distR="0" wp14:anchorId="2E7BEF00" wp14:editId="4D172209">
+            <wp:extent cx="5943600" cy="1094105"/>
+            <wp:effectExtent l="0" t="0" r="0" b="0"/>
+            <wp:docPr id="46" name="Picture 46"/>
+            <wp:cNvGraphicFramePr>
+              <a:graphicFrameLocks xmlns:a="http://schemas.openxmlformats.org/drawingml/2006/main" noChangeAspect="1"/>
+            </wp:cNvGraphicFramePr>
+            <a:graphic xmlns:a="http://schemas.openxmlformats.org/drawingml/2006/main">
+              <a:graphicData uri="http://schemas.openxmlformats.org/drawingml/2006/picture">
+                <pic:pic xmlns:pic="http://schemas.openxmlformats.org/drawingml/2006/picture">
+                  <pic:nvPicPr>
+                    <pic:cNvPr id="1" name=""/>
+                    <pic:cNvPicPr/>
+                  </pic:nvPicPr>
+                  <pic:blipFill>
+                    <a:blip r:embed="rId52"/>
+                    <a:stretch>
+                      <a:fillRect/>
+                    </a:stretch>
+                  </pic:blipFill>
+                  <pic:spPr>
+                    <a:xfrm>
+                      <a:off x="0" y="0"/>
+                      <a:ext cx="5943600" cy="1094105"/>
+                    </a:xfrm>
+                    <a:prstGeom prst="rect">
+                      <a:avLst/>
+                    </a:prstGeom>
+                  </pic:spPr>
+                </pic:pic>
+              </a:graphicData>
+            </a:graphic>
+          </wp:inline>
+        </w:drawing>
+      </w:r>
+    </w:p>
+    <w:p>
+      <w:pPr>
+        <w:pStyle w:val="ListParagraph"/>
+      </w:pPr>
+      <w:r>
+        <w:t>Moving to another folder</w:t>
+      </w:r>
+    </w:p>
+    <w:p>
+      <w:pPr>
+        <w:pStyle w:val="ListParagraph"/>
+      </w:pPr>
+    </w:p>
+    <w:p>
+      <w:pPr>
+        <w:pStyle w:val="ListParagraph"/>
+        <w:numPr>
+          <w:ilvl w:val="0"/>
+          <w:numId w:val="18"/>
+        </w:numPr>
+      </w:pPr>
+      <w:r>
+        <w:lastRenderedPageBreak/>
+        <w:t>Git show &lt;&lt;</w:t>
+      </w:r>
+      <w:proofErr w:type="spellStart"/>
+      <w:r>
+        <w:t>commit_No</w:t>
+      </w:r>
+      <w:proofErr w:type="spellEnd"/>
+      <w:r>
+        <w:t>&gt;&gt;  --color-words: this command shows what all changes you have done as part of this commit. –color-words will highlight only the changed content</w:t>
+      </w:r>
+      <w:r>
+        <w:t xml:space="preserve">(red color=removed content, n green color=added or modified content) n not the whole </w:t>
+      </w:r>
+      <w:r>
+        <w:t>content in red n green color.</w:t>
+      </w:r>
+    </w:p>
+    <w:p>
+      <w:pPr>
+        <w:pStyle w:val="ListParagraph"/>
+      </w:pPr>
+      <w:r>
+        <w:rPr>
+          <w:noProof/>
+        </w:rPr>
+        <w:drawing>
+          <wp:inline distT="0" distB="0" distL="0" distR="0" wp14:anchorId="5E0A80FC" wp14:editId="72C8AC01">
+            <wp:extent cx="9128760" cy="3482340"/>
+            <wp:effectExtent l="0" t="0" r="0" b="3810"/>
+            <wp:docPr id="48" name="Picture 48"/>
+            <wp:cNvGraphicFramePr>
+              <a:graphicFrameLocks xmlns:a="http://schemas.openxmlformats.org/drawingml/2006/main" noChangeAspect="1"/>
+            </wp:cNvGraphicFramePr>
+            <a:graphic xmlns:a="http://schemas.openxmlformats.org/drawingml/2006/main">
+              <a:graphicData uri="http://schemas.openxmlformats.org/drawingml/2006/picture">
+                <pic:pic xmlns:pic="http://schemas.openxmlformats.org/drawingml/2006/picture">
+                  <pic:nvPicPr>
+                    <pic:cNvPr id="1" name=""/>
+                    <pic:cNvPicPr/>
+                  </pic:nvPicPr>
+                  <pic:blipFill>
+                    <a:blip r:embed="rId53"/>
+                    <a:stretch>
+                      <a:fillRect/>
+                    </a:stretch>
+                  </pic:blipFill>
+                  <pic:spPr>
+                    <a:xfrm>
+                      <a:off x="0" y="0"/>
+                      <a:ext cx="9128760" cy="3482340"/>
+                    </a:xfrm>
+                    <a:prstGeom prst="rect">
+                      <a:avLst/>
+                    </a:prstGeom>
+                  </pic:spPr>
+                </pic:pic>
+              </a:graphicData>
+            </a:graphic>
+          </wp:inline>
+        </w:drawing>
+      </w:r>
+    </w:p>
+    <w:p>
+      <w:pPr>
+        <w:pStyle w:val="ListParagraph"/>
+      </w:pPr>
+      <w:r>
+        <w:rPr>
+          <w:noProof/>
+        </w:rPr>
+        <w:lastRenderedPageBreak/>
+        <w:drawing>
+          <wp:inline distT="0" distB="0" distL="0" distR="0" wp14:anchorId="2FC41534" wp14:editId="45287E07">
+            <wp:extent cx="7726680" cy="4808220"/>
+            <wp:effectExtent l="0" t="0" r="7620" b="0"/>
+            <wp:docPr id="49" name="Picture 49"/>
+            <wp:cNvGraphicFramePr>
+              <a:graphicFrameLocks xmlns:a="http://schemas.openxmlformats.org/drawingml/2006/main" noChangeAspect="1"/>
+            </wp:cNvGraphicFramePr>
+            <a:graphic xmlns:a="http://schemas.openxmlformats.org/drawingml/2006/main">
+              <a:graphicData uri="http://schemas.openxmlformats.org/drawingml/2006/picture">
+                <pic:pic xmlns:pic="http://schemas.openxmlformats.org/drawingml/2006/picture">
+                  <pic:nvPicPr>
+                    <pic:cNvPr id="1" name=""/>
+                    <pic:cNvPicPr/>
+                  </pic:nvPicPr>
+                  <pic:blipFill>
+                    <a:blip r:embed="rId54"/>
+                    <a:stretch>
+                      <a:fillRect/>
+                    </a:stretch>
+                  </pic:blipFill>
+                  <pic:spPr>
+                    <a:xfrm>
+                      <a:off x="0" y="0"/>
+                      <a:ext cx="7726680" cy="4808220"/>
+                    </a:xfrm>
+                    <a:prstGeom prst="rect">
+                      <a:avLst/>
+                    </a:prstGeom>
+                  </pic:spPr>
+                </pic:pic>
+              </a:graphicData>
+            </a:graphic>
+          </wp:inline>
+        </w:drawing>
+      </w:r>
+    </w:p>
+    <w:p>
+      <w:pPr>
+        <w:pStyle w:val="ListParagraph"/>
+      </w:pPr>
+    </w:p>
+    <w:p>
+      <w:pPr>
+        <w:pStyle w:val="ListParagraph"/>
+      </w:pPr>
+    </w:p>
+    <w:p>
+      <w:pPr>
+        <w:pStyle w:val="ListParagraph"/>
+        <w:numPr>
+          <w:ilvl w:val="0"/>
+          <w:numId w:val="18"/>
+        </w:numPr>
+        <w:rPr>
+          <w:noProof/>
+        </w:rPr>
+      </w:pPr>
+      <w:r>
+        <w:rPr>
+          <w:highlight w:val="yellow"/>
+        </w:rPr>
+        <w:t>Git diff</w:t>
+      </w:r>
+      <w:r>
+        <w:rPr>
+          <w:highlight w:val="yellow"/>
+        </w:rPr>
+        <w:t xml:space="preserve"> &lt;&lt;</w:t>
+      </w:r>
+      <w:proofErr w:type="spellStart"/>
+      <w:r>
+        <w:rPr>
+          <w:highlight w:val="yellow"/>
+        </w:rPr>
+        <w:t>oldcommitno</w:t>
+      </w:r>
+      <w:proofErr w:type="spellEnd"/>
+      <w:r>
+        <w:rPr>
+          <w:highlight w:val="yellow"/>
+        </w:rPr>
+        <w:t>&gt;&gt;..&lt;&lt;</w:t>
+      </w:r>
+      <w:proofErr w:type="spellStart"/>
+      <w:r>
+        <w:rPr>
+          <w:highlight w:val="yellow"/>
+        </w:rPr>
+        <w:t>newcommitno</w:t>
+      </w:r>
+      <w:proofErr w:type="spellEnd"/>
+      <w:r>
+        <w:rPr>
+          <w:highlight w:val="yellow"/>
+        </w:rPr>
+        <w:t>&gt;&gt;</w:t>
+      </w:r>
+      <w:r>
+        <w:rPr>
+          <w:highlight w:val="yellow"/>
+        </w:rPr>
+        <w:t xml:space="preserve"> –color-words</w:t>
+      </w:r>
+      <w:r>
+        <w:rPr>
+          <w:highlight w:val="yellow"/>
+        </w:rPr>
+        <w:t xml:space="preserve">: </w:t>
+      </w:r>
+      <w:r>
+        <w:t>will help to compare two commits it</w:t>
+      </w:r>
+      <w:r>
+        <w:t xml:space="preserve"> will highlight only the changed content(red color=removed content, n green color=added or modified content) n not the whole content in red n green color.</w:t>
+      </w:r>
+    </w:p>
+    <w:p>
+      <w:pPr>
+        <w:pStyle w:val="ListParagraph"/>
+        <w:numPr>
+          <w:ilvl w:val="0"/>
+          <w:numId w:val="18"/>
+        </w:numPr>
+      </w:pPr>
+      <w:r>
+        <w:t xml:space="preserve">Multiline commit </w:t>
+      </w:r>
+      <w:proofErr w:type="spellStart"/>
+      <w:r>
+        <w:t>messages:to</w:t>
+      </w:r>
+      <w:proofErr w:type="spellEnd"/>
+      <w:r>
+        <w:t xml:space="preserve"> provide multiline commit message what we can do is we should not specify -m &lt;&lt;</w:t>
+      </w:r>
+      <w:proofErr w:type="spellStart"/>
+      <w:r>
+        <w:t>commit_msg</w:t>
+      </w:r>
+      <w:proofErr w:type="spellEnd"/>
+      <w:r>
+        <w:t>&gt;&gt; in the command  like we can type git commit or git commit -</w:t>
+      </w:r>
+      <w:proofErr w:type="spellStart"/>
+      <w:r>
+        <w:t>a.After</w:t>
+      </w:r>
+      <w:proofErr w:type="spellEnd"/>
+      <w:r>
+        <w:t xml:space="preserve"> we click on enter it will open </w:t>
+      </w:r>
+      <w:proofErr w:type="gramStart"/>
+      <w:r>
+        <w:t>an</w:t>
+      </w:r>
+      <w:proofErr w:type="gramEnd"/>
+      <w:r>
+        <w:t xml:space="preserve"> code editor of our chosen one n there we can specify commit message in multiple lines.</w:t>
+      </w:r>
+      <w:r>
+        <w:t xml:space="preserve"> If we don’t do anything then commit will be discarded or aborted.</w:t>
       </w:r>
     </w:p>
     <w:sectPr>
@@ -5524,7 +5961,7 @@
   <w:abstractNum w:abstractNumId="8" w15:restartNumberingAfterBreak="0">
     <w:nsid w:val="24645543"/>
     <w:multiLevelType w:val="hybridMultilevel"/>
-    <w:tmpl w:val="657A5C5A"/>
+    <w:tmpl w:val="4B5C741A"/>
     <w:lvl w:ilvl="0" w:tplc="04090001">
       <w:start w:val="1"/>
       <w:numFmt w:val="bullet"/>

</xml_diff>

<commit_message>
modified:   Git Github LinkedIn Learning.docx to update the content
Hi

Welcome to

Suryakant's Git Practice

Tutorial.
</commit_message>
<xml_diff>
--- a/Git Github LinkedIn Learning.docx
+++ b/Git Github LinkedIn Learning.docx
@@ -3901,6 +3901,18 @@
         </w:rPr>
         <w:t>Note that without adding a change/set of changes to staging area by using git add . we can directly commit the change/changes to .git repository by using below command</w:t>
       </w:r>
+      <w:r>
+        <w:rPr>
+          <w:noProof/>
+        </w:rPr>
+        <w:t xml:space="preserve">  with -a option(all changes should be tracked to directly commit to the git repo.If we have two changes let say file1 is tracked by git already n file2 we have just addedd in our working directory so if we try to commit this changes directly by ignoring git add cmd then only file1 will be commited to git repo n file2 will still be an untracked changes.</w:t>
+      </w:r>
+      <w:r>
+        <w:rPr>
+          <w:noProof/>
+        </w:rPr>
+        <w:t>to make it like file1 we first need to add file2 in git tracking by entering git add cmd.</w:t>
+      </w:r>
     </w:p>
     <w:p>
       <w:pPr>
@@ -4072,6 +4084,7 @@
         <w:rPr>
           <w:noProof/>
         </w:rPr>
+        <w:lastRenderedPageBreak/>
         <w:t>Git log –until=2021-01-01------shows logs of all commits untill the specified date</w:t>
       </w:r>
       <w:r>
@@ -4120,7 +4133,6 @@
         <w:rPr>
           <w:noProof/>
         </w:rPr>
-        <w:lastRenderedPageBreak/>
         <w:t>Git log –oneline--------------Provides list of all commits in one line like below scre enshotorder by most recent.</w:t>
       </w:r>
     </w:p>
@@ -4387,9 +4399,6 @@
     <w:p>
       <w:pPr>
         <w:ind w:left="1440"/>
-        <w:rPr>
-          <w:noProof/>
-        </w:rPr>
       </w:pPr>
       <w:r>
         <w:rPr>
@@ -4406,70 +4415,20 @@
     </w:p>
     <w:p>
       <w:pPr>
-        <w:rPr>
-          <w:noProof/>
-        </w:rPr>
-      </w:pPr>
-      <w:r>
-        <w:rPr>
-          <w:noProof/>
-        </w:rPr>
-        <w:t xml:space="preserve">                   To show the diffence</w:t>
-      </w:r>
-      <w:r>
-        <w:rPr>
-          <w:noProof/>
-        </w:rPr>
-        <w:t xml:space="preserve">s of content in pwd git uses </w:t>
-      </w:r>
-      <w:r>
-        <w:rPr>
-          <w:noProof/>
-        </w:rPr>
-        <w:t xml:space="preserve">Git diff </w:t>
-      </w:r>
-      <w:r>
-        <w:rPr>
-          <w:noProof/>
-        </w:rPr>
-        <w:t xml:space="preserve">. git diff </w:t>
-      </w:r>
-      <w:r>
-        <w:rPr>
-          <w:noProof/>
-        </w:rPr>
-        <w:t>command compare</w:t>
-      </w:r>
-      <w:r>
-        <w:rPr>
-          <w:noProof/>
-        </w:rPr>
-        <w:t>s pwd file n staging area file copy for this .</w:t>
-      </w:r>
-    </w:p>
-    <w:p>
-      <w:pPr>
-        <w:pStyle w:val="ListParagraph"/>
-        <w:rPr>
-          <w:noProof/>
-        </w:rPr>
-      </w:pPr>
-      <w:r>
-        <w:rPr>
-          <w:noProof/>
-        </w:rPr>
-        <w:lastRenderedPageBreak/>
-        <w:t xml:space="preserve">   </w:t>
-      </w:r>
+        <w:ind w:left="1440"/>
+        <w:rPr>
+          <w:noProof/>
+        </w:rPr>
+      </w:pPr>
       <w:r>
         <w:rPr>
           <w:noProof/>
         </w:rPr>
         <w:drawing>
-          <wp:inline distT="0" distB="0" distL="0" distR="0" wp14:anchorId="22A869F5" wp14:editId="028DA661">
-            <wp:extent cx="5943600" cy="3877945"/>
-            <wp:effectExtent l="0" t="0" r="0" b="8255"/>
-            <wp:docPr id="42" name="Picture 42"/>
+          <wp:inline distT="0" distB="0" distL="0" distR="0" wp14:anchorId="07B26504" wp14:editId="4989658B">
+            <wp:extent cx="5730240" cy="2278380"/>
+            <wp:effectExtent l="0" t="0" r="3810" b="7620"/>
+            <wp:docPr id="53" name="Picture 53"/>
             <wp:cNvGraphicFramePr>
               <a:graphicFrameLocks xmlns:a="http://schemas.openxmlformats.org/drawingml/2006/main" noChangeAspect="1"/>
             </wp:cNvGraphicFramePr>
@@ -4489,7 +4448,7 @@
                   <pic:spPr>
                     <a:xfrm>
                       <a:off x="0" y="0"/>
-                      <a:ext cx="5943600" cy="3877945"/>
+                      <a:ext cx="5730240" cy="2278380"/>
                     </a:xfrm>
                     <a:prstGeom prst="rect">
                       <a:avLst/>
@@ -4504,166 +4463,70 @@
     </w:p>
     <w:p>
       <w:pPr>
-        <w:pStyle w:val="ListParagraph"/>
-        <w:rPr>
-          <w:noProof/>
-        </w:rPr>
-      </w:pPr>
-    </w:p>
-    <w:p>
-      <w:pPr>
-        <w:rPr>
-          <w:noProof/>
-        </w:rPr>
-      </w:pPr>
-      <w:r>
-        <w:rPr>
-          <w:noProof/>
-        </w:rPr>
-        <w:t xml:space="preserve">Git diff –staged command is used to see difference between staging </w:t>
-      </w:r>
-      <w:r>
-        <w:rPr>
-          <w:noProof/>
-        </w:rPr>
-        <w:t xml:space="preserve">area </w:t>
-      </w:r>
-      <w:r>
-        <w:rPr>
-          <w:noProof/>
-        </w:rPr>
-        <w:t>file n git repo file..it compares staging area file n git repo file.</w:t>
-      </w:r>
-    </w:p>
-    <w:p>
-      <w:pPr>
-        <w:pStyle w:val="ListParagraph"/>
-        <w:rPr>
-          <w:noProof/>
-        </w:rPr>
-      </w:pPr>
-      <w:r>
-        <w:rPr>
-          <w:noProof/>
-        </w:rPr>
-        <w:t>So to compare the changes between pwd file changes n staging area file write git diff</w:t>
-      </w:r>
-    </w:p>
-    <w:p>
-      <w:pPr>
-        <w:pStyle w:val="ListParagraph"/>
-        <w:rPr>
-          <w:noProof/>
-        </w:rPr>
-      </w:pPr>
-      <w:r>
-        <w:rPr>
-          <w:noProof/>
-        </w:rPr>
-        <w:t xml:space="preserve">     To compare the changes between staging area file n git repo file write git diff –staged. </w:t>
-      </w:r>
-    </w:p>
-    <w:p>
-      <w:pPr>
-        <w:pStyle w:val="ListParagraph"/>
-        <w:rPr>
-          <w:noProof/>
-        </w:rPr>
-      </w:pPr>
-    </w:p>
-    <w:p>
-      <w:pPr>
-        <w:pStyle w:val="ListParagraph"/>
-        <w:numPr>
-          <w:ilvl w:val="0"/>
-          <w:numId w:val="4"/>
-        </w:numPr>
-        <w:rPr>
-          <w:noProof/>
-        </w:rPr>
-      </w:pPr>
-      <w:r>
-        <w:rPr>
-          <w:noProof/>
-        </w:rPr>
-        <w:t xml:space="preserve">Notepad &lt;&lt;filename.ext&gt;&gt;:will open a notepad n will </w:t>
-      </w:r>
-      <w:r>
-        <w:rPr>
-          <w:noProof/>
-        </w:rPr>
-        <w:t>prompt</w:t>
-      </w:r>
-      <w:r>
-        <w:rPr>
-          <w:noProof/>
-        </w:rPr>
-        <w:t xml:space="preserve"> whether the file</w:t>
-      </w:r>
-      <w:r>
-        <w:rPr>
-          <w:noProof/>
-        </w:rPr>
-        <w:t xml:space="preserve"> exists or not,if </w:t>
-      </w:r>
-      <w:r>
-        <w:rPr>
-          <w:noProof/>
-        </w:rPr>
-        <w:t xml:space="preserve"> not the</w:t>
-      </w:r>
-      <w:r>
-        <w:rPr>
-          <w:noProof/>
-        </w:rPr>
-        <w:t>n</w:t>
-      </w:r>
-      <w:r>
-        <w:rPr>
-          <w:noProof/>
-        </w:rPr>
-        <w:t xml:space="preserve"> it will create a new file</w:t>
-      </w:r>
-      <w:r>
-        <w:rPr>
-          <w:noProof/>
-        </w:rPr>
-        <w:t xml:space="preserve"> with the filename provided</w:t>
-      </w:r>
-      <w:r>
-        <w:rPr>
-          <w:noProof/>
-        </w:rPr>
-        <w:t xml:space="preserve"> then we can write any comment</w:t>
-      </w:r>
-      <w:r>
-        <w:rPr>
-          <w:noProof/>
-        </w:rPr>
-        <w:t xml:space="preserve"> in </w:t>
-      </w:r>
+        <w:rPr>
+          <w:noProof/>
+        </w:rPr>
+      </w:pPr>
+      <w:r>
+        <w:rPr>
+          <w:noProof/>
+        </w:rPr>
+        <w:t xml:space="preserve">                   To show the diffence</w:t>
+      </w:r>
+      <w:r>
+        <w:rPr>
+          <w:noProof/>
+        </w:rPr>
+        <w:t xml:space="preserve">s of content in pwd git uses </w:t>
+      </w:r>
+      <w:r>
+        <w:rPr>
+          <w:noProof/>
+        </w:rPr>
+        <w:t xml:space="preserve">Git diff </w:t>
+      </w:r>
+      <w:r>
+        <w:rPr>
+          <w:noProof/>
+        </w:rPr>
+        <w:t xml:space="preserve">. git diff </w:t>
+      </w:r>
+      <w:r>
+        <w:rPr>
+          <w:noProof/>
+        </w:rPr>
+        <w:t>command compare</w:t>
+      </w:r>
+      <w:r>
+        <w:rPr>
+          <w:noProof/>
+        </w:rPr>
+        <w:t>s pwd file n staging area file copy for this .</w:t>
+      </w:r>
+    </w:p>
+    <w:p>
+      <w:pPr>
+        <w:pStyle w:val="ListParagraph"/>
+        <w:rPr>
+          <w:noProof/>
+        </w:rPr>
+      </w:pPr>
       <w:r>
         <w:rPr>
           <w:noProof/>
         </w:rPr>
         <w:lastRenderedPageBreak/>
-        <w:t>the file</w:t>
-      </w:r>
-      <w:r>
-        <w:rPr>
-          <w:noProof/>
-        </w:rPr>
-        <w:t>.To create a file directly from coomand line we can use this command</w:t>
+        <w:t xml:space="preserve">   </w:t>
       </w:r>
       <w:r>
         <w:rPr>
           <w:noProof/>
         </w:rPr>
         <w:drawing>
-          <wp:inline distT="0" distB="0" distL="0" distR="0" wp14:anchorId="1C648CA8" wp14:editId="05448E93">
-            <wp:extent cx="5943600" cy="2591435"/>
-            <wp:effectExtent l="0" t="0" r="0" b="0"/>
-            <wp:docPr id="37" name="Picture 37"/>
+          <wp:inline distT="0" distB="0" distL="0" distR="0" wp14:anchorId="22A869F5" wp14:editId="028DA661">
+            <wp:extent cx="5943600" cy="3877945"/>
+            <wp:effectExtent l="0" t="0" r="0" b="8255"/>
+            <wp:docPr id="42" name="Picture 42"/>
             <wp:cNvGraphicFramePr>
               <a:graphicFrameLocks xmlns:a="http://schemas.openxmlformats.org/drawingml/2006/main" noChangeAspect="1"/>
             </wp:cNvGraphicFramePr>
@@ -4683,7 +4546,7 @@
                   <pic:spPr>
                     <a:xfrm>
                       <a:off x="0" y="0"/>
-                      <a:ext cx="5943600" cy="2591435"/>
+                      <a:ext cx="5943600" cy="3877945"/>
                     </a:xfrm>
                     <a:prstGeom prst="rect">
                       <a:avLst/>
@@ -4698,16 +4561,72 @@
     </w:p>
     <w:p>
       <w:pPr>
-        <w:rPr>
-          <w:noProof/>
-        </w:rPr>
-      </w:pPr>
-      <w:r>
-        <w:rPr>
-          <w:noProof/>
-        </w:rPr>
-        <w:t xml:space="preserve"> </w:t>
-      </w:r>
+        <w:pStyle w:val="ListParagraph"/>
+        <w:rPr>
+          <w:noProof/>
+        </w:rPr>
+      </w:pPr>
+    </w:p>
+    <w:p>
+      <w:pPr>
+        <w:rPr>
+          <w:noProof/>
+        </w:rPr>
+      </w:pPr>
+      <w:r>
+        <w:rPr>
+          <w:noProof/>
+        </w:rPr>
+        <w:t xml:space="preserve">Git diff –staged command is used to see difference between staging </w:t>
+      </w:r>
+      <w:r>
+        <w:rPr>
+          <w:noProof/>
+        </w:rPr>
+        <w:t xml:space="preserve">area </w:t>
+      </w:r>
+      <w:r>
+        <w:rPr>
+          <w:noProof/>
+        </w:rPr>
+        <w:t>file n git repo file..it compares staging area file n git repo file.</w:t>
+      </w:r>
+    </w:p>
+    <w:p>
+      <w:pPr>
+        <w:pStyle w:val="ListParagraph"/>
+        <w:rPr>
+          <w:noProof/>
+        </w:rPr>
+      </w:pPr>
+      <w:r>
+        <w:rPr>
+          <w:noProof/>
+        </w:rPr>
+        <w:t>So to compare the changes between pwd file changes n staging area file write git diff</w:t>
+      </w:r>
+    </w:p>
+    <w:p>
+      <w:pPr>
+        <w:pStyle w:val="ListParagraph"/>
+        <w:rPr>
+          <w:noProof/>
+        </w:rPr>
+      </w:pPr>
+      <w:r>
+        <w:rPr>
+          <w:noProof/>
+        </w:rPr>
+        <w:t xml:space="preserve">     To compare the changes between staging area file n git repo file write git diff –staged. </w:t>
+      </w:r>
+    </w:p>
+    <w:p>
+      <w:pPr>
+        <w:pStyle w:val="ListParagraph"/>
+        <w:rPr>
+          <w:noProof/>
+        </w:rPr>
+      </w:pPr>
     </w:p>
     <w:p>
       <w:pPr>
@@ -4724,35 +4643,84 @@
         <w:rPr>
           <w:noProof/>
         </w:rPr>
-        <w:t>Git rm &lt;file_to_be_removed&gt;:rm command is a unix command which is used to delete  particular file.</w:t>
-      </w:r>
-      <w:r>
-        <w:rPr>
-          <w:noProof/>
-        </w:rPr>
-        <w:t xml:space="preserve"> Git rm deletefile.txt will remove the file from git repo</w:t>
-      </w:r>
-      <w:r>
-        <w:rPr>
-          <w:noProof/>
-        </w:rPr>
-        <w:t xml:space="preserve"> and will directly add this delete file change in staging area.</w:t>
-      </w:r>
-      <w:r>
-        <w:rPr>
-          <w:noProof/>
-        </w:rPr>
-        <w:t xml:space="preserve"> </w:t>
+        <w:t xml:space="preserve">Notepad &lt;&lt;filename.ext&gt;&gt;:will open a notepad n will </w:t>
+      </w:r>
+      <w:r>
+        <w:rPr>
+          <w:noProof/>
+        </w:rPr>
+        <w:t>prompt</w:t>
+      </w:r>
+      <w:r>
+        <w:rPr>
+          <w:noProof/>
+        </w:rPr>
+        <w:t xml:space="preserve"> whether the file</w:t>
+      </w:r>
+      <w:r>
+        <w:rPr>
+          <w:noProof/>
+        </w:rPr>
+        <w:t xml:space="preserve"> exists or not,if </w:t>
+      </w:r>
+      <w:r>
+        <w:rPr>
+          <w:noProof/>
+        </w:rPr>
+        <w:t xml:space="preserve"> not the</w:t>
+      </w:r>
+      <w:r>
+        <w:rPr>
+          <w:noProof/>
+        </w:rPr>
+        <w:t>n</w:t>
+      </w:r>
+      <w:r>
+        <w:rPr>
+          <w:noProof/>
+        </w:rPr>
+        <w:t xml:space="preserve"> it will create a new file</w:t>
+      </w:r>
+      <w:r>
+        <w:rPr>
+          <w:noProof/>
+        </w:rPr>
+        <w:t xml:space="preserve"> with the filename provided</w:t>
+      </w:r>
+      <w:r>
+        <w:rPr>
+          <w:noProof/>
+        </w:rPr>
+        <w:t xml:space="preserve"> then we can write any comment</w:t>
+      </w:r>
+      <w:r>
+        <w:rPr>
+          <w:noProof/>
+        </w:rPr>
+        <w:t xml:space="preserve"> in </w:t>
+      </w:r>
+      <w:r>
+        <w:rPr>
+          <w:noProof/>
+        </w:rPr>
+        <w:lastRenderedPageBreak/>
+        <w:t>the file</w:t>
+      </w:r>
+      <w:r>
+        <w:rPr>
+          <w:noProof/>
+        </w:rPr>
+        <w:t>.To create a file directly from coomand line we can use this command</w:t>
       </w:r>
       <w:r>
         <w:rPr>
           <w:noProof/>
         </w:rPr>
         <w:drawing>
-          <wp:inline distT="0" distB="0" distL="0" distR="0" wp14:anchorId="506D1F89" wp14:editId="1B67FC6F">
-            <wp:extent cx="5943600" cy="2394585"/>
-            <wp:effectExtent l="0" t="0" r="0" b="5715"/>
-            <wp:docPr id="43" name="Picture 43"/>
+          <wp:inline distT="0" distB="0" distL="0" distR="0" wp14:anchorId="1C648CA8" wp14:editId="05448E93">
+            <wp:extent cx="5943600" cy="2591435"/>
+            <wp:effectExtent l="0" t="0" r="0" b="0"/>
+            <wp:docPr id="37" name="Picture 37"/>
             <wp:cNvGraphicFramePr>
               <a:graphicFrameLocks xmlns:a="http://schemas.openxmlformats.org/drawingml/2006/main" noChangeAspect="1"/>
             </wp:cNvGraphicFramePr>
@@ -4772,7 +4740,7 @@
                   <pic:spPr>
                     <a:xfrm>
                       <a:off x="0" y="0"/>
-                      <a:ext cx="5943600" cy="2394585"/>
+                      <a:ext cx="5943600" cy="2591435"/>
                     </a:xfrm>
                     <a:prstGeom prst="rect">
                       <a:avLst/>
@@ -4786,51 +4754,46 @@
       </w:r>
     </w:p>
     <w:p>
-      <w:r>
-        <w:t xml:space="preserve">To add this delete file change in </w:t>
-      </w:r>
-      <w:proofErr w:type="spellStart"/>
-      <w:r>
-        <w:t>git</w:t>
-      </w:r>
-      <w:proofErr w:type="spellEnd"/>
-      <w:r>
+      <w:pPr>
+        <w:rPr>
+          <w:noProof/>
+        </w:rPr>
+      </w:pPr>
+      <w:r>
+        <w:rPr>
+          <w:noProof/>
+        </w:rPr>
         <w:t xml:space="preserve"> </w:t>
       </w:r>
-      <w:proofErr w:type="spellStart"/>
-      <w:r>
-        <w:t>repo,we</w:t>
-      </w:r>
-      <w:proofErr w:type="spellEnd"/>
-      <w:r>
-        <w:t xml:space="preserve"> need to commit this change by using below </w:t>
-      </w:r>
-      <w:proofErr w:type="spellStart"/>
-      <w:r>
-        <w:t>cmd</w:t>
-      </w:r>
-      <w:proofErr w:type="spellEnd"/>
-      <w:r>
-        <w:t>:</w:t>
-      </w:r>
-    </w:p>
-    <w:p>
-      <w:pPr>
-        <w:rPr>
-          <w:noProof/>
-        </w:rPr>
-      </w:pPr>
-      <w:r>
-        <w:lastRenderedPageBreak/>
-        <w:t>Git commit -m “</w:t>
-      </w:r>
-      <w:proofErr w:type="spellStart"/>
-      <w:r>
-        <w:t>commit_msg</w:t>
-      </w:r>
-      <w:proofErr w:type="spellEnd"/>
-      <w:r>
-        <w:t>”</w:t>
+    </w:p>
+    <w:p>
+      <w:pPr>
+        <w:pStyle w:val="ListParagraph"/>
+        <w:numPr>
+          <w:ilvl w:val="0"/>
+          <w:numId w:val="4"/>
+        </w:numPr>
+        <w:rPr>
+          <w:noProof/>
+        </w:rPr>
+      </w:pPr>
+      <w:r>
+        <w:rPr>
+          <w:noProof/>
+        </w:rPr>
+        <w:t>Git rm &lt;file_to_be_removed&gt;:rm command is a unix command which is used to delete  particular file.</w:t>
+      </w:r>
+      <w:r>
+        <w:rPr>
+          <w:noProof/>
+        </w:rPr>
+        <w:t xml:space="preserve"> Git rm deletefile.txt will remove the file from git repo</w:t>
+      </w:r>
+      <w:r>
+        <w:rPr>
+          <w:noProof/>
+        </w:rPr>
+        <w:t xml:space="preserve"> and will directly add this delete file change in staging area.</w:t>
       </w:r>
       <w:r>
         <w:rPr>
@@ -4843,10 +4806,10 @@
           <w:noProof/>
         </w:rPr>
         <w:drawing>
-          <wp:inline distT="0" distB="0" distL="0" distR="0" wp14:anchorId="0938F430" wp14:editId="5C016DC4">
-            <wp:extent cx="5943600" cy="3964305"/>
-            <wp:effectExtent l="0" t="0" r="0" b="0"/>
-            <wp:docPr id="44" name="Picture 44"/>
+          <wp:inline distT="0" distB="0" distL="0" distR="0" wp14:anchorId="506D1F89" wp14:editId="1B67FC6F">
+            <wp:extent cx="5943600" cy="2394585"/>
+            <wp:effectExtent l="0" t="0" r="0" b="5715"/>
+            <wp:docPr id="43" name="Picture 43"/>
             <wp:cNvGraphicFramePr>
               <a:graphicFrameLocks xmlns:a="http://schemas.openxmlformats.org/drawingml/2006/main" noChangeAspect="1"/>
             </wp:cNvGraphicFramePr>
@@ -4866,7 +4829,7 @@
                   <pic:spPr>
                     <a:xfrm>
                       <a:off x="0" y="0"/>
-                      <a:ext cx="5943600" cy="3964305"/>
+                      <a:ext cx="5943600" cy="2394585"/>
                     </a:xfrm>
                     <a:prstGeom prst="rect">
                       <a:avLst/>
@@ -4880,44 +4843,35 @@
       </w:r>
     </w:p>
     <w:p>
-      <w:pPr>
-        <w:pStyle w:val="ListParagraph"/>
-        <w:numPr>
-          <w:ilvl w:val="0"/>
-          <w:numId w:val="18"/>
-        </w:numPr>
-      </w:pPr>
-      <w:r>
-        <w:t xml:space="preserve">Git mv &lt;&lt;filename to be renamed&gt;&gt; &lt;&lt;New filename&gt;&gt;:this command is used to rename the </w:t>
-      </w:r>
-      <w:proofErr w:type="spellStart"/>
-      <w:r>
-        <w:t>files.move</w:t>
-      </w:r>
-      <w:proofErr w:type="spellEnd"/>
-      <w:r>
-        <w:t xml:space="preserve"> or rename are same only bec</w:t>
-      </w:r>
-      <w:r>
-        <w:t>ause</w:t>
-      </w:r>
-      <w:r>
-        <w:t xml:space="preserve"> in rename we are renaming the file so indirectly the path will change for that file + in move we are moving a file from one place to another so directly it changes the path of the file.so we can use this command for moving n renaming the file.</w:t>
-      </w:r>
-    </w:p>
-    <w:p>
-      <w:pPr>
-        <w:pStyle w:val="ListParagraph"/>
-      </w:pPr>
+      <w:r>
+        <w:t>To add this delete file change in git repo,we need to commit this change by using below cmd:</w:t>
+      </w:r>
+    </w:p>
+    <w:p>
+      <w:pPr>
+        <w:rPr>
+          <w:noProof/>
+        </w:rPr>
+      </w:pPr>
+      <w:r>
+        <w:lastRenderedPageBreak/>
+        <w:t>Git commit -m “commit_msg”</w:t>
+      </w:r>
+      <w:r>
+        <w:rPr>
+          <w:noProof/>
+        </w:rPr>
+        <w:t xml:space="preserve"> </w:t>
+      </w:r>
       <w:r>
         <w:rPr>
           <w:noProof/>
         </w:rPr>
         <w:drawing>
-          <wp:inline distT="0" distB="0" distL="0" distR="0" wp14:anchorId="41716CFC" wp14:editId="58689D81">
-            <wp:extent cx="5943600" cy="1156970"/>
-            <wp:effectExtent l="0" t="0" r="0" b="5080"/>
-            <wp:docPr id="45" name="Picture 45"/>
+          <wp:inline distT="0" distB="0" distL="0" distR="0" wp14:anchorId="0938F430" wp14:editId="5C016DC4">
+            <wp:extent cx="5943600" cy="3964305"/>
+            <wp:effectExtent l="0" t="0" r="0" b="0"/>
+            <wp:docPr id="44" name="Picture 44"/>
             <wp:cNvGraphicFramePr>
               <a:graphicFrameLocks xmlns:a="http://schemas.openxmlformats.org/drawingml/2006/main" noChangeAspect="1"/>
             </wp:cNvGraphicFramePr>
@@ -4937,7 +4891,7 @@
                   <pic:spPr>
                     <a:xfrm>
                       <a:off x="0" y="0"/>
-                      <a:ext cx="5943600" cy="1156970"/>
+                      <a:ext cx="5943600" cy="3964305"/>
                     </a:xfrm>
                     <a:prstGeom prst="rect">
                       <a:avLst/>
@@ -4953,15 +4907,20 @@
     <w:p>
       <w:pPr>
         <w:pStyle w:val="ListParagraph"/>
-      </w:pPr>
-      <w:r>
-        <w:t>Renaming the file</w:t>
-      </w:r>
-    </w:p>
-    <w:p>
-      <w:pPr>
-        <w:pStyle w:val="ListParagraph"/>
-      </w:pPr>
+        <w:numPr>
+          <w:ilvl w:val="0"/>
+          <w:numId w:val="18"/>
+        </w:numPr>
+      </w:pPr>
+      <w:r>
+        <w:t>Git mv &lt;&lt;filename to be renamed&gt;&gt; &lt;&lt;New filename&gt;&gt;:this command is used to rename the files.move or rename are same only bec</w:t>
+      </w:r>
+      <w:r>
+        <w:t>ause</w:t>
+      </w:r>
+      <w:r>
+        <w:t xml:space="preserve"> in rename we are renaming the file so indirectly the path will change for that file + in move we are moving a file from one place to another so directly it changes the path of the file.so we can use this command for moving n renaming the file.</w:t>
+      </w:r>
     </w:p>
     <w:p>
       <w:pPr>
@@ -4972,10 +4931,10 @@
           <w:noProof/>
         </w:rPr>
         <w:drawing>
-          <wp:inline distT="0" distB="0" distL="0" distR="0" wp14:anchorId="2E7BEF00" wp14:editId="4D172209">
-            <wp:extent cx="5943600" cy="1094105"/>
-            <wp:effectExtent l="0" t="0" r="0" b="0"/>
-            <wp:docPr id="46" name="Picture 46"/>
+          <wp:inline distT="0" distB="0" distL="0" distR="0" wp14:anchorId="41716CFC" wp14:editId="58689D81">
+            <wp:extent cx="5943600" cy="1156970"/>
+            <wp:effectExtent l="0" t="0" r="0" b="5080"/>
+            <wp:docPr id="45" name="Picture 45"/>
             <wp:cNvGraphicFramePr>
               <a:graphicFrameLocks xmlns:a="http://schemas.openxmlformats.org/drawingml/2006/main" noChangeAspect="1"/>
             </wp:cNvGraphicFramePr>
@@ -4995,7 +4954,7 @@
                   <pic:spPr>
                     <a:xfrm>
                       <a:off x="0" y="0"/>
-                      <a:ext cx="5943600" cy="1094105"/>
+                      <a:ext cx="5943600" cy="1156970"/>
                     </a:xfrm>
                     <a:prstGeom prst="rect">
                       <a:avLst/>
@@ -5013,40 +4972,13 @@
         <w:pStyle w:val="ListParagraph"/>
       </w:pPr>
       <w:r>
-        <w:t>Moving to another folder</w:t>
-      </w:r>
-    </w:p>
-    <w:p>
-      <w:pPr>
-        <w:pStyle w:val="ListParagraph"/>
-      </w:pPr>
-    </w:p>
-    <w:p>
-      <w:pPr>
-        <w:pStyle w:val="ListParagraph"/>
-        <w:numPr>
-          <w:ilvl w:val="0"/>
-          <w:numId w:val="18"/>
-        </w:numPr>
-      </w:pPr>
-      <w:r>
-        <w:lastRenderedPageBreak/>
-        <w:t>Git show &lt;&lt;</w:t>
-      </w:r>
-      <w:proofErr w:type="spellStart"/>
-      <w:r>
-        <w:t>commit_No</w:t>
-      </w:r>
-      <w:proofErr w:type="spellEnd"/>
-      <w:r>
-        <w:t>&gt;&gt;  --color-words: this command shows what all changes you have done as part of this commit. –color-words will highlight only the changed content</w:t>
-      </w:r>
-      <w:r>
-        <w:t xml:space="preserve">(red color=removed content, n green color=added or modified content) n not the whole </w:t>
-      </w:r>
-      <w:r>
-        <w:t>content in red n green color.</w:t>
-      </w:r>
+        <w:t>Renaming the file</w:t>
+      </w:r>
+    </w:p>
+    <w:p>
+      <w:pPr>
+        <w:pStyle w:val="ListParagraph"/>
+      </w:pPr>
     </w:p>
     <w:p>
       <w:pPr>
@@ -5057,10 +4989,10 @@
           <w:noProof/>
         </w:rPr>
         <w:drawing>
-          <wp:inline distT="0" distB="0" distL="0" distR="0" wp14:anchorId="5E0A80FC" wp14:editId="72C8AC01">
-            <wp:extent cx="9128760" cy="3482340"/>
-            <wp:effectExtent l="0" t="0" r="0" b="3810"/>
-            <wp:docPr id="48" name="Picture 48"/>
+          <wp:inline distT="0" distB="0" distL="0" distR="0" wp14:anchorId="2E7BEF00" wp14:editId="4D172209">
+            <wp:extent cx="5943600" cy="1094105"/>
+            <wp:effectExtent l="0" t="0" r="0" b="0"/>
+            <wp:docPr id="46" name="Picture 46"/>
             <wp:cNvGraphicFramePr>
               <a:graphicFrameLocks xmlns:a="http://schemas.openxmlformats.org/drawingml/2006/main" noChangeAspect="1"/>
             </wp:cNvGraphicFramePr>
@@ -5080,7 +5012,7 @@
                   <pic:spPr>
                     <a:xfrm>
                       <a:off x="0" y="0"/>
-                      <a:ext cx="9128760" cy="3482340"/>
+                      <a:ext cx="5943600" cy="1094105"/>
                     </a:xfrm>
                     <a:prstGeom prst="rect">
                       <a:avLst/>
@@ -5098,15 +5030,52 @@
         <w:pStyle w:val="ListParagraph"/>
       </w:pPr>
       <w:r>
-        <w:rPr>
-          <w:noProof/>
-        </w:rPr>
+        <w:t>Moving to another folder</w:t>
+      </w:r>
+    </w:p>
+    <w:p>
+      <w:pPr>
+        <w:pStyle w:val="ListParagraph"/>
+      </w:pPr>
+    </w:p>
+    <w:p>
+      <w:pPr>
+        <w:pStyle w:val="ListParagraph"/>
+        <w:numPr>
+          <w:ilvl w:val="0"/>
+          <w:numId w:val="18"/>
+        </w:numPr>
+      </w:pPr>
+      <w:r>
         <w:lastRenderedPageBreak/>
+        <w:t>Git show &lt;&lt;commit_No&gt;&gt;  --color-words: this c</w:t>
+      </w:r>
+      <w:r>
+        <w:t>m</w:t>
+      </w:r>
+      <w:r>
+        <w:t>d shows what all changes you have done as part of this commit. –color-words will highlight only the changed content</w:t>
+      </w:r>
+      <w:r>
+        <w:t xml:space="preserve">(red color=removed content, n green color=added or modified content) n not the whole </w:t>
+      </w:r>
+      <w:r>
+        <w:t>content in red n green color.</w:t>
+      </w:r>
+    </w:p>
+    <w:p>
+      <w:pPr>
+        <w:pStyle w:val="ListParagraph"/>
+      </w:pPr>
+      <w:r>
+        <w:rPr>
+          <w:noProof/>
+        </w:rPr>
         <w:drawing>
-          <wp:inline distT="0" distB="0" distL="0" distR="0" wp14:anchorId="2FC41534" wp14:editId="45287E07">
-            <wp:extent cx="7726680" cy="4808220"/>
-            <wp:effectExtent l="0" t="0" r="7620" b="0"/>
-            <wp:docPr id="49" name="Picture 49"/>
+          <wp:inline distT="0" distB="0" distL="0" distR="0" wp14:anchorId="5E0A80FC" wp14:editId="72C8AC01">
+            <wp:extent cx="9128760" cy="3482340"/>
+            <wp:effectExtent l="0" t="0" r="0" b="3810"/>
+            <wp:docPr id="48" name="Picture 48"/>
             <wp:cNvGraphicFramePr>
               <a:graphicFrameLocks xmlns:a="http://schemas.openxmlformats.org/drawingml/2006/main" noChangeAspect="1"/>
             </wp:cNvGraphicFramePr>
@@ -5126,6 +5095,52 @@
                   <pic:spPr>
                     <a:xfrm>
                       <a:off x="0" y="0"/>
+                      <a:ext cx="9128760" cy="3482340"/>
+                    </a:xfrm>
+                    <a:prstGeom prst="rect">
+                      <a:avLst/>
+                    </a:prstGeom>
+                  </pic:spPr>
+                </pic:pic>
+              </a:graphicData>
+            </a:graphic>
+          </wp:inline>
+        </w:drawing>
+      </w:r>
+    </w:p>
+    <w:p>
+      <w:pPr>
+        <w:pStyle w:val="ListParagraph"/>
+      </w:pPr>
+      <w:r>
+        <w:rPr>
+          <w:noProof/>
+        </w:rPr>
+        <w:lastRenderedPageBreak/>
+        <w:drawing>
+          <wp:inline distT="0" distB="0" distL="0" distR="0" wp14:anchorId="2FC41534" wp14:editId="45287E07">
+            <wp:extent cx="7726680" cy="4808220"/>
+            <wp:effectExtent l="0" t="0" r="7620" b="0"/>
+            <wp:docPr id="49" name="Picture 49"/>
+            <wp:cNvGraphicFramePr>
+              <a:graphicFrameLocks xmlns:a="http://schemas.openxmlformats.org/drawingml/2006/main" noChangeAspect="1"/>
+            </wp:cNvGraphicFramePr>
+            <a:graphic xmlns:a="http://schemas.openxmlformats.org/drawingml/2006/main">
+              <a:graphicData uri="http://schemas.openxmlformats.org/drawingml/2006/picture">
+                <pic:pic xmlns:pic="http://schemas.openxmlformats.org/drawingml/2006/picture">
+                  <pic:nvPicPr>
+                    <pic:cNvPr id="1" name=""/>
+                    <pic:cNvPicPr/>
+                  </pic:nvPicPr>
+                  <pic:blipFill>
+                    <a:blip r:embed="rId58"/>
+                    <a:stretch>
+                      <a:fillRect/>
+                    </a:stretch>
+                  </pic:blipFill>
+                  <pic:spPr>
+                    <a:xfrm>
+                      <a:off x="0" y="0"/>
                       <a:ext cx="7726680" cy="4808220"/>
                     </a:xfrm>
                     <a:prstGeom prst="rect">
@@ -5170,35 +5185,7 @@
         <w:rPr>
           <w:highlight w:val="yellow"/>
         </w:rPr>
-        <w:t xml:space="preserve"> &lt;&lt;</w:t>
-      </w:r>
-      <w:proofErr w:type="spellStart"/>
-      <w:r>
-        <w:rPr>
-          <w:highlight w:val="yellow"/>
-        </w:rPr>
-        <w:t>oldcommitno</w:t>
-      </w:r>
-      <w:proofErr w:type="spellEnd"/>
-      <w:r>
-        <w:rPr>
-          <w:highlight w:val="yellow"/>
-        </w:rPr>
-        <w:t>&gt;&gt;..&lt;&lt;</w:t>
-      </w:r>
-      <w:proofErr w:type="spellStart"/>
-      <w:r>
-        <w:rPr>
-          <w:highlight w:val="yellow"/>
-        </w:rPr>
-        <w:t>newcommitno</w:t>
-      </w:r>
-      <w:proofErr w:type="spellEnd"/>
-      <w:r>
-        <w:rPr>
-          <w:highlight w:val="yellow"/>
-        </w:rPr>
-        <w:t>&gt;&gt;</w:t>
+        <w:t xml:space="preserve"> &lt;&lt;oldcommitno&gt;&gt;..&lt;&lt;newcommitno&gt;&gt;</w:t>
       </w:r>
       <w:r>
         <w:rPr>
@@ -5228,31 +5215,7 @@
         </w:numPr>
       </w:pPr>
       <w:r>
-        <w:t xml:space="preserve">Multiline commit </w:t>
-      </w:r>
-      <w:proofErr w:type="spellStart"/>
-      <w:r>
-        <w:t>messages:to</w:t>
-      </w:r>
-      <w:proofErr w:type="spellEnd"/>
-      <w:r>
-        <w:t xml:space="preserve"> provide multiline commit message what we can do is we should not specify -m &lt;&lt;</w:t>
-      </w:r>
-      <w:proofErr w:type="spellStart"/>
-      <w:r>
-        <w:t>commit_msg</w:t>
-      </w:r>
-      <w:proofErr w:type="spellEnd"/>
-      <w:r>
-        <w:t>&gt;&gt; in the command  like we can type git commit or git commit -</w:t>
-      </w:r>
-      <w:proofErr w:type="spellStart"/>
-      <w:r>
-        <w:t>a.After</w:t>
-      </w:r>
-      <w:proofErr w:type="spellEnd"/>
-      <w:r>
-        <w:t xml:space="preserve"> we click on enter it will open an code editor of our chosen one n there we can specify commit message in multiple lines.</w:t>
+        <w:t>Multiline commit messages:to provide multiline commit message what we can do is we should not specify -m &lt;&lt;commit_msg&gt;&gt; in the command  like we can type git commit or git commit -a.After we click on enter it will open an code editor of our chosen one n there we can specify commit message in multiple lines.</w:t>
       </w:r>
       <w:r>
         <w:t xml:space="preserve"> If we don’t do anything then commit will be discarded or aborted.</w:t>

</xml_diff>

<commit_message>
updating content of Git Github LinkedIn Learning.docx
</commit_message>
<xml_diff>
--- a/Git Github LinkedIn Learning.docx
+++ b/Git Github LinkedIn Learning.docx
@@ -4425,8 +4425,8 @@
           <w:noProof/>
         </w:rPr>
         <w:drawing>
-          <wp:inline distT="0" distB="0" distL="0" distR="0" wp14:anchorId="07B26504" wp14:editId="4989658B">
-            <wp:extent cx="5730240" cy="2278380"/>
+          <wp:inline distT="0" distB="0" distL="0" distR="0" wp14:anchorId="07B26504" wp14:editId="5E2FA853">
+            <wp:extent cx="5730240" cy="1630680"/>
             <wp:effectExtent l="0" t="0" r="3810" b="7620"/>
             <wp:docPr id="53" name="Picture 53"/>
             <wp:cNvGraphicFramePr>
@@ -4448,7 +4448,7 @@
                   <pic:spPr>
                     <a:xfrm>
                       <a:off x="0" y="0"/>
-                      <a:ext cx="5730240" cy="2278380"/>
+                      <a:ext cx="5730240" cy="1630680"/>
                     </a:xfrm>
                     <a:prstGeom prst="rect">
                       <a:avLst/>
@@ -4471,62 +4471,50 @@
         <w:rPr>
           <w:noProof/>
         </w:rPr>
-        <w:t xml:space="preserve">                   To show the diffence</w:t>
-      </w:r>
-      <w:r>
-        <w:rPr>
-          <w:noProof/>
-        </w:rPr>
-        <w:t xml:space="preserve">s of content in pwd git uses </w:t>
-      </w:r>
-      <w:r>
-        <w:rPr>
-          <w:noProof/>
-        </w:rPr>
-        <w:t xml:space="preserve">Git diff </w:t>
-      </w:r>
-      <w:r>
-        <w:rPr>
-          <w:noProof/>
-        </w:rPr>
-        <w:t xml:space="preserve">. git diff </w:t>
-      </w:r>
-      <w:r>
-        <w:rPr>
-          <w:noProof/>
-        </w:rPr>
-        <w:t>command compare</w:t>
-      </w:r>
-      <w:r>
-        <w:rPr>
-          <w:noProof/>
-        </w:rPr>
-        <w:t>s pwd file n staging area file copy for this .</w:t>
-      </w:r>
-    </w:p>
-    <w:p>
-      <w:pPr>
-        <w:pStyle w:val="ListParagraph"/>
-        <w:rPr>
-          <w:noProof/>
-        </w:rPr>
-      </w:pPr>
-      <w:r>
-        <w:rPr>
-          <w:noProof/>
+        <w:t>to view the changes</w:t>
+      </w:r>
+      <w:r>
+        <w:rPr>
+          <w:noProof/>
+        </w:rPr>
+        <w:t xml:space="preserve"> in one of the file let say explorers.html out of so many changes in bunch of files we can</w:t>
+      </w:r>
+      <w:r>
+        <w:rPr>
+          <w:noProof/>
+        </w:rPr>
+        <w:t xml:space="preserve"> </w:t>
+      </w:r>
+      <w:r>
+        <w:rPr>
+          <w:noProof/>
+        </w:rPr>
+        <w:t xml:space="preserve">view the changes by using below cmd </w:t>
+      </w:r>
+    </w:p>
+    <w:p>
+      <w:pPr>
+        <w:rPr>
+          <w:noProof/>
+        </w:rPr>
+      </w:pPr>
+      <w:r>
+        <w:rPr>
+          <w:noProof/>
+          <w:highlight w:val="green"/>
         </w:rPr>
         <w:lastRenderedPageBreak/>
-        <w:t xml:space="preserve">   </w:t>
+        <w:t>git diff –color-words explorers.html</w:t>
       </w:r>
       <w:r>
         <w:rPr>
           <w:noProof/>
         </w:rPr>
         <w:drawing>
-          <wp:inline distT="0" distB="0" distL="0" distR="0" wp14:anchorId="22A869F5" wp14:editId="028DA661">
-            <wp:extent cx="5943600" cy="3877945"/>
-            <wp:effectExtent l="0" t="0" r="0" b="8255"/>
-            <wp:docPr id="42" name="Picture 42"/>
+          <wp:inline distT="0" distB="0" distL="0" distR="0" wp14:anchorId="455137F5" wp14:editId="605BC165">
+            <wp:extent cx="6705600" cy="2545080"/>
+            <wp:effectExtent l="0" t="0" r="0" b="7620"/>
+            <wp:docPr id="55" name="Picture 55"/>
             <wp:cNvGraphicFramePr>
               <a:graphicFrameLocks xmlns:a="http://schemas.openxmlformats.org/drawingml/2006/main" noChangeAspect="1"/>
             </wp:cNvGraphicFramePr>
@@ -4546,7 +4534,7 @@
                   <pic:spPr>
                     <a:xfrm>
                       <a:off x="0" y="0"/>
-                      <a:ext cx="5943600" cy="3877945"/>
+                      <a:ext cx="6705600" cy="2545080"/>
                     </a:xfrm>
                     <a:prstGeom prst="rect">
                       <a:avLst/>
@@ -4561,166 +4549,76 @@
     </w:p>
     <w:p>
       <w:pPr>
-        <w:pStyle w:val="ListParagraph"/>
-        <w:rPr>
-          <w:noProof/>
-        </w:rPr>
-      </w:pPr>
-    </w:p>
-    <w:p>
-      <w:pPr>
-        <w:rPr>
-          <w:noProof/>
-        </w:rPr>
-      </w:pPr>
-      <w:r>
-        <w:rPr>
-          <w:noProof/>
-        </w:rPr>
-        <w:t xml:space="preserve">Git diff –staged command is used to see difference between staging </w:t>
-      </w:r>
-      <w:r>
-        <w:rPr>
-          <w:noProof/>
-        </w:rPr>
-        <w:t xml:space="preserve">area </w:t>
-      </w:r>
-      <w:r>
-        <w:rPr>
-          <w:noProof/>
-        </w:rPr>
-        <w:t>file n git repo file..it compares staging area file n git repo file.</w:t>
-      </w:r>
-    </w:p>
-    <w:p>
-      <w:pPr>
-        <w:pStyle w:val="ListParagraph"/>
-        <w:rPr>
-          <w:noProof/>
-        </w:rPr>
-      </w:pPr>
-      <w:r>
-        <w:rPr>
-          <w:noProof/>
-        </w:rPr>
-        <w:t>So to compare the changes between pwd file changes n staging area file write git diff</w:t>
-      </w:r>
-    </w:p>
-    <w:p>
-      <w:pPr>
-        <w:pStyle w:val="ListParagraph"/>
-        <w:rPr>
-          <w:noProof/>
-        </w:rPr>
-      </w:pPr>
-      <w:r>
-        <w:rPr>
-          <w:noProof/>
-        </w:rPr>
-        <w:t xml:space="preserve">     To compare the changes between staging area file n git repo file write git diff –staged. </w:t>
-      </w:r>
-    </w:p>
-    <w:p>
-      <w:pPr>
-        <w:pStyle w:val="ListParagraph"/>
-        <w:rPr>
-          <w:noProof/>
-        </w:rPr>
-      </w:pPr>
-    </w:p>
-    <w:p>
-      <w:pPr>
-        <w:pStyle w:val="ListParagraph"/>
-        <w:numPr>
-          <w:ilvl w:val="0"/>
-          <w:numId w:val="4"/>
-        </w:numPr>
-        <w:rPr>
-          <w:noProof/>
-        </w:rPr>
-      </w:pPr>
-      <w:r>
-        <w:rPr>
-          <w:noProof/>
-        </w:rPr>
-        <w:t xml:space="preserve">Notepad &lt;&lt;filename.ext&gt;&gt;:will open a notepad n will </w:t>
-      </w:r>
-      <w:r>
-        <w:rPr>
-          <w:noProof/>
-        </w:rPr>
-        <w:t>prompt</w:t>
-      </w:r>
-      <w:r>
-        <w:rPr>
-          <w:noProof/>
-        </w:rPr>
-        <w:t xml:space="preserve"> whether the file</w:t>
-      </w:r>
-      <w:r>
-        <w:rPr>
-          <w:noProof/>
-        </w:rPr>
-        <w:t xml:space="preserve"> exists or not,if </w:t>
-      </w:r>
-      <w:r>
-        <w:rPr>
-          <w:noProof/>
-        </w:rPr>
-        <w:t xml:space="preserve"> not the</w:t>
-      </w:r>
-      <w:r>
-        <w:rPr>
-          <w:noProof/>
-        </w:rPr>
-        <w:t>n</w:t>
-      </w:r>
-      <w:r>
-        <w:rPr>
-          <w:noProof/>
-        </w:rPr>
-        <w:t xml:space="preserve"> it will create a new file</w:t>
-      </w:r>
-      <w:r>
-        <w:rPr>
-          <w:noProof/>
-        </w:rPr>
-        <w:t xml:space="preserve"> with the filename provided</w:t>
-      </w:r>
-      <w:r>
-        <w:rPr>
-          <w:noProof/>
-        </w:rPr>
-        <w:t xml:space="preserve"> then we can write any comment</w:t>
-      </w:r>
-      <w:r>
-        <w:rPr>
-          <w:noProof/>
-        </w:rPr>
-        <w:t xml:space="preserve"> in </w:t>
-      </w:r>
-      <w:r>
-        <w:rPr>
-          <w:noProof/>
-        </w:rPr>
-        <w:lastRenderedPageBreak/>
-        <w:t>the file</w:t>
-      </w:r>
-      <w:r>
-        <w:rPr>
-          <w:noProof/>
-        </w:rPr>
-        <w:t>.To create a file directly from coomand line we can use this command</w:t>
+        <w:rPr>
+          <w:noProof/>
+        </w:rPr>
+      </w:pPr>
+    </w:p>
+    <w:p>
+      <w:pPr>
+        <w:rPr>
+          <w:noProof/>
+        </w:rPr>
+      </w:pPr>
+      <w:r>
+        <w:rPr>
+          <w:noProof/>
+        </w:rPr>
+        <w:t>To show the diffence</w:t>
+      </w:r>
+      <w:r>
+        <w:rPr>
+          <w:noProof/>
+        </w:rPr>
+        <w:t xml:space="preserve">s of content in pwd git uses </w:t>
+      </w:r>
+      <w:r>
+        <w:rPr>
+          <w:noProof/>
+        </w:rPr>
+        <w:t xml:space="preserve">Git diff </w:t>
+      </w:r>
+      <w:r>
+        <w:rPr>
+          <w:noProof/>
+        </w:rPr>
+        <w:t xml:space="preserve">. git diff </w:t>
+      </w:r>
+      <w:r>
+        <w:rPr>
+          <w:noProof/>
+        </w:rPr>
+        <w:t>command compare</w:t>
+      </w:r>
+      <w:r>
+        <w:rPr>
+          <w:noProof/>
+        </w:rPr>
+        <w:t>s pwd file n staging area file copy for this .</w:t>
+      </w:r>
+    </w:p>
+    <w:p>
+      <w:pPr>
+        <w:pStyle w:val="ListParagraph"/>
+        <w:rPr>
+          <w:noProof/>
+        </w:rPr>
+      </w:pPr>
+      <w:r>
+        <w:rPr>
+          <w:noProof/>
+        </w:rPr>
+        <w:t xml:space="preserve">   </w:t>
       </w:r>
       <w:r>
         <w:rPr>
           <w:noProof/>
         </w:rPr>
         <w:drawing>
-          <wp:inline distT="0" distB="0" distL="0" distR="0" wp14:anchorId="1C648CA8" wp14:editId="05448E93">
-            <wp:extent cx="5943600" cy="2591435"/>
-            <wp:effectExtent l="0" t="0" r="0" b="0"/>
-            <wp:docPr id="37" name="Picture 37"/>
+          <wp:inline distT="0" distB="0" distL="0" distR="0" wp14:anchorId="22A869F5" wp14:editId="028DA661">
+            <wp:extent cx="5943600" cy="3877945"/>
+            <wp:effectExtent l="0" t="0" r="0" b="8255"/>
+            <wp:docPr id="42" name="Picture 42"/>
             <wp:cNvGraphicFramePr>
               <a:graphicFrameLocks xmlns:a="http://schemas.openxmlformats.org/drawingml/2006/main" noChangeAspect="1"/>
             </wp:cNvGraphicFramePr>
@@ -4740,7 +4638,7 @@
                   <pic:spPr>
                     <a:xfrm>
                       <a:off x="0" y="0"/>
-                      <a:ext cx="5943600" cy="2591435"/>
+                      <a:ext cx="5943600" cy="3877945"/>
                     </a:xfrm>
                     <a:prstGeom prst="rect">
                       <a:avLst/>
@@ -4755,16 +4653,73 @@
     </w:p>
     <w:p>
       <w:pPr>
-        <w:rPr>
-          <w:noProof/>
-        </w:rPr>
-      </w:pPr>
-      <w:r>
-        <w:rPr>
-          <w:noProof/>
-        </w:rPr>
-        <w:t xml:space="preserve"> </w:t>
-      </w:r>
+        <w:pStyle w:val="ListParagraph"/>
+        <w:rPr>
+          <w:noProof/>
+        </w:rPr>
+      </w:pPr>
+    </w:p>
+    <w:p>
+      <w:pPr>
+        <w:rPr>
+          <w:noProof/>
+        </w:rPr>
+      </w:pPr>
+      <w:r>
+        <w:rPr>
+          <w:noProof/>
+        </w:rPr>
+        <w:lastRenderedPageBreak/>
+        <w:t xml:space="preserve">Git diff –staged command is used to see difference between staging </w:t>
+      </w:r>
+      <w:r>
+        <w:rPr>
+          <w:noProof/>
+        </w:rPr>
+        <w:t xml:space="preserve">area </w:t>
+      </w:r>
+      <w:r>
+        <w:rPr>
+          <w:noProof/>
+        </w:rPr>
+        <w:t>file n git repo file..it compares staging area file n git repo file.</w:t>
+      </w:r>
+    </w:p>
+    <w:p>
+      <w:pPr>
+        <w:pStyle w:val="ListParagraph"/>
+        <w:rPr>
+          <w:noProof/>
+        </w:rPr>
+      </w:pPr>
+      <w:r>
+        <w:rPr>
+          <w:noProof/>
+        </w:rPr>
+        <w:t>So to compare the changes between pwd file changes n staging area file write git diff</w:t>
+      </w:r>
+    </w:p>
+    <w:p>
+      <w:pPr>
+        <w:pStyle w:val="ListParagraph"/>
+        <w:rPr>
+          <w:noProof/>
+        </w:rPr>
+      </w:pPr>
+      <w:r>
+        <w:rPr>
+          <w:noProof/>
+        </w:rPr>
+        <w:t xml:space="preserve">     To compare the changes between staging area file n git repo file write git diff –staged. </w:t>
+      </w:r>
+    </w:p>
+    <w:p>
+      <w:pPr>
+        <w:pStyle w:val="ListParagraph"/>
+        <w:rPr>
+          <w:noProof/>
+        </w:rPr>
+      </w:pPr>
     </w:p>
     <w:p>
       <w:pPr>
@@ -4781,35 +4736,77 @@
         <w:rPr>
           <w:noProof/>
         </w:rPr>
-        <w:t>Git rm &lt;file_to_be_removed&gt;:rm command is a unix command which is used to delete  particular file.</w:t>
-      </w:r>
-      <w:r>
-        <w:rPr>
-          <w:noProof/>
-        </w:rPr>
-        <w:t xml:space="preserve"> Git rm deletefile.txt will remove the file from git repo</w:t>
-      </w:r>
-      <w:r>
-        <w:rPr>
-          <w:noProof/>
-        </w:rPr>
-        <w:t xml:space="preserve"> and will directly add this delete file change in staging area.</w:t>
-      </w:r>
-      <w:r>
-        <w:rPr>
-          <w:noProof/>
-        </w:rPr>
-        <w:t xml:space="preserve"> </w:t>
+        <w:t xml:space="preserve">Notepad &lt;&lt;filename.ext&gt;&gt;:will open a notepad n will </w:t>
+      </w:r>
+      <w:r>
+        <w:rPr>
+          <w:noProof/>
+        </w:rPr>
+        <w:t>prompt</w:t>
+      </w:r>
+      <w:r>
+        <w:rPr>
+          <w:noProof/>
+        </w:rPr>
+        <w:t xml:space="preserve"> whether the file</w:t>
+      </w:r>
+      <w:r>
+        <w:rPr>
+          <w:noProof/>
+        </w:rPr>
+        <w:t xml:space="preserve"> exists or not,if </w:t>
+      </w:r>
+      <w:r>
+        <w:rPr>
+          <w:noProof/>
+        </w:rPr>
+        <w:t xml:space="preserve"> not the</w:t>
+      </w:r>
+      <w:r>
+        <w:rPr>
+          <w:noProof/>
+        </w:rPr>
+        <w:t>n</w:t>
+      </w:r>
+      <w:r>
+        <w:rPr>
+          <w:noProof/>
+        </w:rPr>
+        <w:t xml:space="preserve"> it will create a new file</w:t>
+      </w:r>
+      <w:r>
+        <w:rPr>
+          <w:noProof/>
+        </w:rPr>
+        <w:t xml:space="preserve"> with the filename provided</w:t>
+      </w:r>
+      <w:r>
+        <w:rPr>
+          <w:noProof/>
+        </w:rPr>
+        <w:t xml:space="preserve"> then we can write any comment</w:t>
+      </w:r>
+      <w:r>
+        <w:rPr>
+          <w:noProof/>
+        </w:rPr>
+        <w:t xml:space="preserve"> in the file</w:t>
+      </w:r>
+      <w:r>
+        <w:rPr>
+          <w:noProof/>
+        </w:rPr>
+        <w:t>.To create a file directly from coomand line we can use this command</w:t>
       </w:r>
       <w:r>
         <w:rPr>
           <w:noProof/>
         </w:rPr>
         <w:drawing>
-          <wp:inline distT="0" distB="0" distL="0" distR="0" wp14:anchorId="506D1F89" wp14:editId="1B67FC6F">
-            <wp:extent cx="5943600" cy="2394585"/>
-            <wp:effectExtent l="0" t="0" r="0" b="5715"/>
-            <wp:docPr id="43" name="Picture 43"/>
+          <wp:inline distT="0" distB="0" distL="0" distR="0" wp14:anchorId="1C648CA8" wp14:editId="05448E93">
+            <wp:extent cx="5943600" cy="2591435"/>
+            <wp:effectExtent l="0" t="0" r="0" b="0"/>
+            <wp:docPr id="37" name="Picture 37"/>
             <wp:cNvGraphicFramePr>
               <a:graphicFrameLocks xmlns:a="http://schemas.openxmlformats.org/drawingml/2006/main" noChangeAspect="1"/>
             </wp:cNvGraphicFramePr>
@@ -4829,7 +4826,7 @@
                   <pic:spPr>
                     <a:xfrm>
                       <a:off x="0" y="0"/>
-                      <a:ext cx="5943600" cy="2394585"/>
+                      <a:ext cx="5943600" cy="2591435"/>
                     </a:xfrm>
                     <a:prstGeom prst="rect">
                       <a:avLst/>
@@ -4843,35 +4840,62 @@
       </w:r>
     </w:p>
     <w:p>
-      <w:r>
-        <w:t>To add this delete file change in git repo,we need to commit this change by using below cmd:</w:t>
-      </w:r>
-    </w:p>
-    <w:p>
-      <w:pPr>
-        <w:rPr>
-          <w:noProof/>
-        </w:rPr>
-      </w:pPr>
-      <w:r>
-        <w:lastRenderedPageBreak/>
-        <w:t>Git commit -m “commit_msg”</w:t>
-      </w:r>
+      <w:pPr>
+        <w:rPr>
+          <w:noProof/>
+        </w:rPr>
+      </w:pPr>
       <w:r>
         <w:rPr>
           <w:noProof/>
         </w:rPr>
         <w:t xml:space="preserve"> </w:t>
       </w:r>
+    </w:p>
+    <w:p>
+      <w:pPr>
+        <w:pStyle w:val="ListParagraph"/>
+        <w:numPr>
+          <w:ilvl w:val="0"/>
+          <w:numId w:val="4"/>
+        </w:numPr>
+        <w:rPr>
+          <w:noProof/>
+        </w:rPr>
+      </w:pPr>
+      <w:r>
+        <w:rPr>
+          <w:noProof/>
+        </w:rPr>
+        <w:t>Git rm &lt;file_to_be_removed&gt;:rm command is a unix command which is used to delete  particular file.</w:t>
+      </w:r>
+      <w:r>
+        <w:rPr>
+          <w:noProof/>
+        </w:rPr>
+        <w:t xml:space="preserve"> Git rm deletefile.txt will remove the file from git repo</w:t>
+      </w:r>
+      <w:r>
+        <w:rPr>
+          <w:noProof/>
+        </w:rPr>
+        <w:t xml:space="preserve"> and will directly add this delete file change in staging area.</w:t>
+      </w:r>
+      <w:r>
+        <w:rPr>
+          <w:noProof/>
+        </w:rPr>
+        <w:t xml:space="preserve"> </w:t>
+      </w:r>
       <w:r>
         <w:rPr>
           <w:noProof/>
         </w:rPr>
         <w:drawing>
-          <wp:inline distT="0" distB="0" distL="0" distR="0" wp14:anchorId="0938F430" wp14:editId="5C016DC4">
-            <wp:extent cx="5943600" cy="3964305"/>
-            <wp:effectExtent l="0" t="0" r="0" b="0"/>
-            <wp:docPr id="44" name="Picture 44"/>
+          <wp:inline distT="0" distB="0" distL="0" distR="0" wp14:anchorId="506D1F89" wp14:editId="1B67FC6F">
+            <wp:extent cx="5943600" cy="2394585"/>
+            <wp:effectExtent l="0" t="0" r="0" b="5715"/>
+            <wp:docPr id="43" name="Picture 43"/>
             <wp:cNvGraphicFramePr>
               <a:graphicFrameLocks xmlns:a="http://schemas.openxmlformats.org/drawingml/2006/main" noChangeAspect="1"/>
             </wp:cNvGraphicFramePr>
@@ -4891,7 +4915,7 @@
                   <pic:spPr>
                     <a:xfrm>
                       <a:off x="0" y="0"/>
-                      <a:ext cx="5943600" cy="3964305"/>
+                      <a:ext cx="5943600" cy="2394585"/>
                     </a:xfrm>
                     <a:prstGeom prst="rect">
                       <a:avLst/>
@@ -4905,36 +4929,75 @@
       </w:r>
     </w:p>
     <w:p>
-      <w:pPr>
-        <w:pStyle w:val="ListParagraph"/>
-        <w:numPr>
-          <w:ilvl w:val="0"/>
-          <w:numId w:val="18"/>
-        </w:numPr>
-      </w:pPr>
-      <w:r>
-        <w:t>Git mv &lt;&lt;filename to be renamed&gt;&gt; &lt;&lt;New filename&gt;&gt;:this command is used to rename the files.move or rename are same only bec</w:t>
-      </w:r>
-      <w:r>
-        <w:t>ause</w:t>
-      </w:r>
-      <w:r>
-        <w:t xml:space="preserve"> in rename we are renaming the file so indirectly the path will change for that file + in move we are moving a file from one place to another so directly it changes the path of the file.so we can use this command for moving n renaming the file.</w:t>
-      </w:r>
-    </w:p>
-    <w:p>
-      <w:pPr>
-        <w:pStyle w:val="ListParagraph"/>
-      </w:pPr>
+      <w:r>
+        <w:t xml:space="preserve">To add </w:t>
+      </w:r>
+      <w:proofErr w:type="gramStart"/>
+      <w:r>
+        <w:t>this</w:t>
+      </w:r>
+      <w:proofErr w:type="gramEnd"/>
+      <w:r>
+        <w:t xml:space="preserve"> delete file change in </w:t>
+      </w:r>
+      <w:proofErr w:type="spellStart"/>
+      <w:r>
+        <w:t>git</w:t>
+      </w:r>
+      <w:proofErr w:type="spellEnd"/>
+      <w:r>
+        <w:t xml:space="preserve"> </w:t>
+      </w:r>
+      <w:proofErr w:type="spellStart"/>
+      <w:r>
+        <w:t>repo,we</w:t>
+      </w:r>
+      <w:proofErr w:type="spellEnd"/>
+      <w:r>
+        <w:t xml:space="preserve"> need to commit this change by using below </w:t>
+      </w:r>
+      <w:proofErr w:type="spellStart"/>
+      <w:r>
+        <w:t>cmd</w:t>
+      </w:r>
+      <w:proofErr w:type="spellEnd"/>
+      <w:r>
+        <w:t>:</w:t>
+      </w:r>
+    </w:p>
+    <w:p>
+      <w:pPr>
+        <w:rPr>
+          <w:noProof/>
+        </w:rPr>
+      </w:pPr>
+      <w:r>
+        <w:lastRenderedPageBreak/>
+        <w:t>Git commit -m “</w:t>
+      </w:r>
+      <w:proofErr w:type="spellStart"/>
+      <w:r>
+        <w:t>commit_msg</w:t>
+      </w:r>
+      <w:proofErr w:type="spellEnd"/>
+      <w:r>
+        <w:t>”</w:t>
+      </w:r>
+      <w:r>
+        <w:rPr>
+          <w:noProof/>
+        </w:rPr>
+        <w:t xml:space="preserve"> </w:t>
+      </w:r>
       <w:r>
         <w:rPr>
           <w:noProof/>
         </w:rPr>
         <w:drawing>
-          <wp:inline distT="0" distB="0" distL="0" distR="0" wp14:anchorId="41716CFC" wp14:editId="58689D81">
-            <wp:extent cx="5943600" cy="1156970"/>
-            <wp:effectExtent l="0" t="0" r="0" b="5080"/>
-            <wp:docPr id="45" name="Picture 45"/>
+          <wp:inline distT="0" distB="0" distL="0" distR="0" wp14:anchorId="0938F430" wp14:editId="5C016DC4">
+            <wp:extent cx="5943600" cy="3964305"/>
+            <wp:effectExtent l="0" t="0" r="0" b="0"/>
+            <wp:docPr id="44" name="Picture 44"/>
             <wp:cNvGraphicFramePr>
               <a:graphicFrameLocks xmlns:a="http://schemas.openxmlformats.org/drawingml/2006/main" noChangeAspect="1"/>
             </wp:cNvGraphicFramePr>
@@ -4954,7 +5017,7 @@
                   <pic:spPr>
                     <a:xfrm>
                       <a:off x="0" y="0"/>
-                      <a:ext cx="5943600" cy="1156970"/>
+                      <a:ext cx="5943600" cy="3964305"/>
                     </a:xfrm>
                     <a:prstGeom prst="rect">
                       <a:avLst/>
@@ -4970,15 +5033,28 @@
     <w:p>
       <w:pPr>
         <w:pStyle w:val="ListParagraph"/>
-      </w:pPr>
-      <w:r>
-        <w:t>Renaming the file</w:t>
-      </w:r>
-    </w:p>
-    <w:p>
-      <w:pPr>
-        <w:pStyle w:val="ListParagraph"/>
-      </w:pPr>
+        <w:numPr>
+          <w:ilvl w:val="0"/>
+          <w:numId w:val="18"/>
+        </w:numPr>
+      </w:pPr>
+      <w:r>
+        <w:t xml:space="preserve">Git mv &lt;&lt;filename to be renamed&gt;&gt; &lt;&lt;New filename&gt;&gt;:this command is used to rename the </w:t>
+      </w:r>
+      <w:proofErr w:type="spellStart"/>
+      <w:r>
+        <w:t>files.move</w:t>
+      </w:r>
+      <w:proofErr w:type="spellEnd"/>
+      <w:r>
+        <w:t xml:space="preserve"> or rename are same only bec</w:t>
+      </w:r>
+      <w:r>
+        <w:t>ause</w:t>
+      </w:r>
+      <w:r>
+        <w:t xml:space="preserve"> in rename we are renaming the file so indirectly the path will change for that file + in move we are moving a file from one place to another so directly it changes the path of the file.so we can use this command for moving n renaming the file.</w:t>
+      </w:r>
     </w:p>
     <w:p>
       <w:pPr>
@@ -4989,10 +5065,10 @@
           <w:noProof/>
         </w:rPr>
         <w:drawing>
-          <wp:inline distT="0" distB="0" distL="0" distR="0" wp14:anchorId="2E7BEF00" wp14:editId="4D172209">
-            <wp:extent cx="5943600" cy="1094105"/>
-            <wp:effectExtent l="0" t="0" r="0" b="0"/>
-            <wp:docPr id="46" name="Picture 46"/>
+          <wp:inline distT="0" distB="0" distL="0" distR="0" wp14:anchorId="41716CFC" wp14:editId="58689D81">
+            <wp:extent cx="5943600" cy="1156970"/>
+            <wp:effectExtent l="0" t="0" r="0" b="5080"/>
+            <wp:docPr id="45" name="Picture 45"/>
             <wp:cNvGraphicFramePr>
               <a:graphicFrameLocks xmlns:a="http://schemas.openxmlformats.org/drawingml/2006/main" noChangeAspect="1"/>
             </wp:cNvGraphicFramePr>
@@ -5012,7 +5088,7 @@
                   <pic:spPr>
                     <a:xfrm>
                       <a:off x="0" y="0"/>
-                      <a:ext cx="5943600" cy="1094105"/>
+                      <a:ext cx="5943600" cy="1156970"/>
                     </a:xfrm>
                     <a:prstGeom prst="rect">
                       <a:avLst/>
@@ -5030,38 +5106,13 @@
         <w:pStyle w:val="ListParagraph"/>
       </w:pPr>
       <w:r>
-        <w:t>Moving to another folder</w:t>
-      </w:r>
-    </w:p>
-    <w:p>
-      <w:pPr>
-        <w:pStyle w:val="ListParagraph"/>
-      </w:pPr>
-    </w:p>
-    <w:p>
-      <w:pPr>
-        <w:pStyle w:val="ListParagraph"/>
-        <w:numPr>
-          <w:ilvl w:val="0"/>
-          <w:numId w:val="18"/>
-        </w:numPr>
-      </w:pPr>
-      <w:r>
-        <w:lastRenderedPageBreak/>
-        <w:t>Git show &lt;&lt;commit_No&gt;&gt;  --color-words: this c</w:t>
-      </w:r>
-      <w:r>
-        <w:t>m</w:t>
-      </w:r>
-      <w:r>
-        <w:t>d shows what all changes you have done as part of this commit. –color-words will highlight only the changed content</w:t>
-      </w:r>
-      <w:r>
-        <w:t xml:space="preserve">(red color=removed content, n green color=added or modified content) n not the whole </w:t>
-      </w:r>
-      <w:r>
-        <w:t>content in red n green color.</w:t>
-      </w:r>
+        <w:t>Renaming the file</w:t>
+      </w:r>
+    </w:p>
+    <w:p>
+      <w:pPr>
+        <w:pStyle w:val="ListParagraph"/>
+      </w:pPr>
     </w:p>
     <w:p>
       <w:pPr>
@@ -5072,10 +5123,10 @@
           <w:noProof/>
         </w:rPr>
         <w:drawing>
-          <wp:inline distT="0" distB="0" distL="0" distR="0" wp14:anchorId="5E0A80FC" wp14:editId="72C8AC01">
-            <wp:extent cx="9128760" cy="3482340"/>
-            <wp:effectExtent l="0" t="0" r="0" b="3810"/>
-            <wp:docPr id="48" name="Picture 48"/>
+          <wp:inline distT="0" distB="0" distL="0" distR="0" wp14:anchorId="2E7BEF00" wp14:editId="4D172209">
+            <wp:extent cx="5943600" cy="1094105"/>
+            <wp:effectExtent l="0" t="0" r="0" b="0"/>
+            <wp:docPr id="46" name="Picture 46"/>
             <wp:cNvGraphicFramePr>
               <a:graphicFrameLocks xmlns:a="http://schemas.openxmlformats.org/drawingml/2006/main" noChangeAspect="1"/>
             </wp:cNvGraphicFramePr>
@@ -5095,7 +5146,7 @@
                   <pic:spPr>
                     <a:xfrm>
                       <a:off x="0" y="0"/>
-                      <a:ext cx="9128760" cy="3482340"/>
+                      <a:ext cx="5943600" cy="1094105"/>
                     </a:xfrm>
                     <a:prstGeom prst="rect">
                       <a:avLst/>
@@ -5113,15 +5164,68 @@
         <w:pStyle w:val="ListParagraph"/>
       </w:pPr>
       <w:r>
-        <w:rPr>
-          <w:noProof/>
-        </w:rPr>
+        <w:t>Moving to another folder</w:t>
+      </w:r>
+    </w:p>
+    <w:p>
+      <w:pPr>
+        <w:pStyle w:val="ListParagraph"/>
+      </w:pPr>
+    </w:p>
+    <w:p>
+      <w:pPr>
+        <w:pStyle w:val="ListParagraph"/>
+        <w:numPr>
+          <w:ilvl w:val="0"/>
+          <w:numId w:val="18"/>
+        </w:numPr>
+      </w:pPr>
+      <w:r>
         <w:lastRenderedPageBreak/>
+        <w:t>Git show &lt;&lt;</w:t>
+      </w:r>
+      <w:proofErr w:type="spellStart"/>
+      <w:r>
+        <w:t>commit_No</w:t>
+      </w:r>
+      <w:proofErr w:type="spellEnd"/>
+      <w:r>
+        <w:t xml:space="preserve">&gt;&gt;  --color-words: this </w:t>
+      </w:r>
+      <w:proofErr w:type="spellStart"/>
+      <w:r>
+        <w:t>c</w:t>
+      </w:r>
+      <w:r>
+        <w:t>m</w:t>
+      </w:r>
+      <w:r>
+        <w:t>d</w:t>
+      </w:r>
+      <w:proofErr w:type="spellEnd"/>
+      <w:r>
+        <w:t xml:space="preserve"> shows what all changes you have done as part of this commit. –color-words will highlight only the changed content</w:t>
+      </w:r>
+      <w:r>
+        <w:t xml:space="preserve">(red color=removed content, n green color=added or modified content) n not the whole </w:t>
+      </w:r>
+      <w:r>
+        <w:t>content in red n green color.</w:t>
+      </w:r>
+    </w:p>
+    <w:p>
+      <w:pPr>
+        <w:pStyle w:val="ListParagraph"/>
+      </w:pPr>
+      <w:r>
+        <w:rPr>
+          <w:noProof/>
+        </w:rPr>
         <w:drawing>
-          <wp:inline distT="0" distB="0" distL="0" distR="0" wp14:anchorId="2FC41534" wp14:editId="45287E07">
-            <wp:extent cx="7726680" cy="4808220"/>
-            <wp:effectExtent l="0" t="0" r="7620" b="0"/>
-            <wp:docPr id="49" name="Picture 49"/>
+          <wp:inline distT="0" distB="0" distL="0" distR="0" wp14:anchorId="5E0A80FC" wp14:editId="72C8AC01">
+            <wp:extent cx="9128760" cy="3482340"/>
+            <wp:effectExtent l="0" t="0" r="0" b="3810"/>
+            <wp:docPr id="48" name="Picture 48"/>
             <wp:cNvGraphicFramePr>
               <a:graphicFrameLocks xmlns:a="http://schemas.openxmlformats.org/drawingml/2006/main" noChangeAspect="1"/>
             </wp:cNvGraphicFramePr>
@@ -5141,6 +5245,52 @@
                   <pic:spPr>
                     <a:xfrm>
                       <a:off x="0" y="0"/>
+                      <a:ext cx="9128760" cy="3482340"/>
+                    </a:xfrm>
+                    <a:prstGeom prst="rect">
+                      <a:avLst/>
+                    </a:prstGeom>
+                  </pic:spPr>
+                </pic:pic>
+              </a:graphicData>
+            </a:graphic>
+          </wp:inline>
+        </w:drawing>
+      </w:r>
+    </w:p>
+    <w:p>
+      <w:pPr>
+        <w:pStyle w:val="ListParagraph"/>
+      </w:pPr>
+      <w:r>
+        <w:rPr>
+          <w:noProof/>
+        </w:rPr>
+        <w:lastRenderedPageBreak/>
+        <w:drawing>
+          <wp:inline distT="0" distB="0" distL="0" distR="0" wp14:anchorId="2FC41534" wp14:editId="45287E07">
+            <wp:extent cx="7726680" cy="4808220"/>
+            <wp:effectExtent l="0" t="0" r="7620" b="0"/>
+            <wp:docPr id="49" name="Picture 49"/>
+            <wp:cNvGraphicFramePr>
+              <a:graphicFrameLocks xmlns:a="http://schemas.openxmlformats.org/drawingml/2006/main" noChangeAspect="1"/>
+            </wp:cNvGraphicFramePr>
+            <a:graphic xmlns:a="http://schemas.openxmlformats.org/drawingml/2006/main">
+              <a:graphicData uri="http://schemas.openxmlformats.org/drawingml/2006/picture">
+                <pic:pic xmlns:pic="http://schemas.openxmlformats.org/drawingml/2006/picture">
+                  <pic:nvPicPr>
+                    <pic:cNvPr id="1" name=""/>
+                    <pic:cNvPicPr/>
+                  </pic:nvPicPr>
+                  <pic:blipFill>
+                    <a:blip r:embed="rId59"/>
+                    <a:stretch>
+                      <a:fillRect/>
+                    </a:stretch>
+                  </pic:blipFill>
+                  <pic:spPr>
+                    <a:xfrm>
+                      <a:off x="0" y="0"/>
                       <a:ext cx="7726680" cy="4808220"/>
                     </a:xfrm>
                     <a:prstGeom prst="rect">
@@ -5185,7 +5335,35 @@
         <w:rPr>
           <w:highlight w:val="yellow"/>
         </w:rPr>
-        <w:t xml:space="preserve"> &lt;&lt;oldcommitno&gt;&gt;..&lt;&lt;newcommitno&gt;&gt;</w:t>
+        <w:t xml:space="preserve"> &lt;&lt;</w:t>
+      </w:r>
+      <w:proofErr w:type="spellStart"/>
+      <w:r>
+        <w:rPr>
+          <w:highlight w:val="yellow"/>
+        </w:rPr>
+        <w:t>oldcommitno</w:t>
+      </w:r>
+      <w:proofErr w:type="spellEnd"/>
+      <w:r>
+        <w:rPr>
+          <w:highlight w:val="yellow"/>
+        </w:rPr>
+        <w:t>&gt;&gt;..&lt;&lt;</w:t>
+      </w:r>
+      <w:proofErr w:type="spellStart"/>
+      <w:r>
+        <w:rPr>
+          <w:highlight w:val="yellow"/>
+        </w:rPr>
+        <w:t>newcommitno</w:t>
+      </w:r>
+      <w:proofErr w:type="spellEnd"/>
+      <w:r>
+        <w:rPr>
+          <w:highlight w:val="yellow"/>
+        </w:rPr>
+        <w:t>&gt;&gt;</w:t>
       </w:r>
       <w:r>
         <w:rPr>
@@ -5215,11 +5393,102 @@
         </w:numPr>
       </w:pPr>
       <w:r>
-        <w:t>Multiline commit messages:to provide multiline commit message what we can do is we should not specify -m &lt;&lt;commit_msg&gt;&gt; in the command  like we can type git commit or git commit -a.After we click on enter it will open an code editor of our chosen one n there we can specify commit message in multiple lines.</w:t>
-      </w:r>
-      <w:r>
-        <w:t xml:space="preserve"> If we don’t do anything then commit will be discarded or aborted.</w:t>
-      </w:r>
+        <w:t xml:space="preserve">Multiline commit </w:t>
+      </w:r>
+      <w:proofErr w:type="spellStart"/>
+      <w:r>
+        <w:t>messages:to</w:t>
+      </w:r>
+      <w:proofErr w:type="spellEnd"/>
+      <w:r>
+        <w:t xml:space="preserve"> provide multiline commit message what we can do is we should not specify -m &lt;&lt;</w:t>
+      </w:r>
+      <w:proofErr w:type="spellStart"/>
+      <w:r>
+        <w:t>commit_msg</w:t>
+      </w:r>
+      <w:proofErr w:type="spellEnd"/>
+      <w:r>
+        <w:t>&gt;&gt; in the command  like we can type git commit or git commit -</w:t>
+      </w:r>
+      <w:proofErr w:type="spellStart"/>
+      <w:r>
+        <w:t>a.After</w:t>
+      </w:r>
+      <w:proofErr w:type="spellEnd"/>
+      <w:r>
+        <w:t xml:space="preserve"> we click on enter it will open </w:t>
+      </w:r>
+      <w:proofErr w:type="gramStart"/>
+      <w:r>
+        <w:t>an</w:t>
+      </w:r>
+      <w:proofErr w:type="gramEnd"/>
+      <w:r>
+        <w:t xml:space="preserve"> code editor of our chosen one n there we can specify commit message in multiple lines.</w:t>
+      </w:r>
+      <w:r>
+        <w:t xml:space="preserve"> If we don’t do anything then commit will be discarded or </w:t>
+      </w:r>
+      <w:r>
+        <w:lastRenderedPageBreak/>
+        <w:t>aborted.</w:t>
+      </w:r>
+      <w:r>
+        <w:rPr>
+          <w:noProof/>
+        </w:rPr>
+        <w:t xml:space="preserve"> </w:t>
+      </w:r>
+      <w:r>
+        <w:rPr>
+          <w:noProof/>
+        </w:rPr>
+        <w:drawing>
+          <wp:inline distT="0" distB="0" distL="0" distR="0" wp14:anchorId="3B82BC52" wp14:editId="1FE7D84D">
+            <wp:extent cx="5943600" cy="3524885"/>
+            <wp:effectExtent l="0" t="0" r="0" b="0"/>
+            <wp:docPr id="54" name="Picture 54"/>
+            <wp:cNvGraphicFramePr>
+              <a:graphicFrameLocks xmlns:a="http://schemas.openxmlformats.org/drawingml/2006/main" noChangeAspect="1"/>
+            </wp:cNvGraphicFramePr>
+            <a:graphic xmlns:a="http://schemas.openxmlformats.org/drawingml/2006/main">
+              <a:graphicData uri="http://schemas.openxmlformats.org/drawingml/2006/picture">
+                <pic:pic xmlns:pic="http://schemas.openxmlformats.org/drawingml/2006/picture">
+                  <pic:nvPicPr>
+                    <pic:cNvPr id="1" name=""/>
+                    <pic:cNvPicPr/>
+                  </pic:nvPicPr>
+                  <pic:blipFill>
+                    <a:blip r:embed="rId60"/>
+                    <a:stretch>
+                      <a:fillRect/>
+                    </a:stretch>
+                  </pic:blipFill>
+                  <pic:spPr>
+                    <a:xfrm>
+                      <a:off x="0" y="0"/>
+                      <a:ext cx="5943600" cy="3524885"/>
+                    </a:xfrm>
+                    <a:prstGeom prst="rect">
+                      <a:avLst/>
+                    </a:prstGeom>
+                  </pic:spPr>
+                </pic:pic>
+              </a:graphicData>
+            </a:graphic>
+          </wp:inline>
+        </w:drawing>
+      </w:r>
+    </w:p>
+    <w:p>
+      <w:pPr>
+        <w:pStyle w:val="ListParagraph"/>
+        <w:numPr>
+          <w:ilvl w:val="0"/>
+          <w:numId w:val="18"/>
+        </w:numPr>
+      </w:pPr>
     </w:p>
     <w:sectPr>
       <w:pgSz w:w="12240" w:h="15840"/>

</xml_diff>